<commit_message>
Windows PE courses added
</commit_message>
<xml_diff>
--- a/assets/img/about/CSchmid _Resume_2021.docx
+++ b/assets/img/about/CSchmid _Resume_2021.docx
@@ -112,7 +112,6 @@
             <w:pPr>
               <w:spacing w:after="0" w:line="240" w:lineRule="auto"/>
             </w:pPr>
-            <w:bookmarkStart w:id="0" w:name="_GoBack"/>
           </w:p>
           <w:p>
             <w:pPr>
@@ -210,6 +209,8 @@
               </w:rPr>
               <w:t>EDUCATION</w:t>
             </w:r>
+            <w:bookmarkStart w:id="0" w:name="_GoBack"/>
+            <w:bookmarkEnd w:id="0"/>
           </w:p>
           <w:p>
             <w:pPr>
@@ -424,7 +425,7 @@
                       <w:sz w:val="21"/>
                       <w:szCs w:val="21"/>
                     </w:rPr>
-                    <w:t>Git Crash Course</w:t>
+                    <w:t>Splunk Fundamentals 2</w:t>
                   </w:r>
                 </w:p>
               </w:tc>
@@ -448,7 +449,7 @@
                       <w:sz w:val="21"/>
                       <w:szCs w:val="21"/>
                     </w:rPr>
-                    <w:t>Udemy</w:t>
+                    <w:t>Splunk</w:t>
                   </w:r>
                 </w:p>
               </w:tc>
@@ -472,7 +473,7 @@
                       <w:sz w:val="21"/>
                       <w:szCs w:val="21"/>
                     </w:rPr>
-                    <w:t>2021-01</w:t>
+                    <w:t>2021-02</w:t>
                   </w:r>
                 </w:p>
               </w:tc>
@@ -501,7 +502,7 @@
                       <w:sz w:val="21"/>
                       <w:szCs w:val="21"/>
                     </w:rPr>
-                    <w:t>Vim Masterclass</w:t>
+                    <w:t>Splunk Fundamentals 1</w:t>
                   </w:r>
                 </w:p>
               </w:tc>
@@ -514,7 +515,6 @@
                     <w:spacing w:after="0" w:line="240" w:lineRule="auto"/>
                     <w:cnfStyle w:val="000000100000" w:firstRow="0" w:lastRow="0" w:firstColumn="0" w:lastColumn="0" w:oddVBand="0" w:evenVBand="0" w:oddHBand="1" w:evenHBand="0" w:firstRowFirstColumn="0" w:firstRowLastColumn="0" w:lastRowFirstColumn="0" w:lastRowLastColumn="0"/>
                     <w:rPr>
-                      <w:b/>
                       <w:sz w:val="21"/>
                       <w:szCs w:val="21"/>
                     </w:rPr>
@@ -524,7 +524,7 @@
                       <w:sz w:val="21"/>
                       <w:szCs w:val="21"/>
                     </w:rPr>
-                    <w:t>Udemy</w:t>
+                    <w:t>Splunk</w:t>
                   </w:r>
                 </w:p>
               </w:tc>
@@ -537,7 +537,6 @@
                     <w:spacing w:after="0" w:line="240" w:lineRule="auto"/>
                     <w:cnfStyle w:val="000000100000" w:firstRow="0" w:lastRow="0" w:firstColumn="0" w:lastColumn="0" w:oddVBand="0" w:evenVBand="0" w:oddHBand="1" w:evenHBand="0" w:firstRowFirstColumn="0" w:firstRowLastColumn="0" w:lastRowFirstColumn="0" w:lastRowLastColumn="0"/>
                     <w:rPr>
-                      <w:b/>
                       <w:sz w:val="21"/>
                       <w:szCs w:val="21"/>
                     </w:rPr>
@@ -547,7 +546,7 @@
                       <w:sz w:val="21"/>
                       <w:szCs w:val="21"/>
                     </w:rPr>
-                    <w:t>2020-12</w:t>
+                    <w:t>2021-02</w:t>
                   </w:r>
                 </w:p>
               </w:tc>
@@ -573,7 +572,7 @@
                       <w:sz w:val="21"/>
                       <w:szCs w:val="21"/>
                     </w:rPr>
-                    <w:t>Chrome Extension Builder</w:t>
+                    <w:t>Chiron CNO Attack &amp; Defend</w:t>
                   </w:r>
                 </w:p>
               </w:tc>
@@ -595,7 +594,7 @@
                       <w:sz w:val="21"/>
                       <w:szCs w:val="21"/>
                     </w:rPr>
-                    <w:t>Udemy</w:t>
+                    <w:t>Chiron</w:t>
                   </w:r>
                 </w:p>
               </w:tc>
@@ -617,7 +616,7 @@
                       <w:sz w:val="21"/>
                       <w:szCs w:val="21"/>
                     </w:rPr>
-                    <w:t>2020-12</w:t>
+                    <w:t>2020-11</w:t>
                   </w:r>
                 </w:p>
               </w:tc>
@@ -646,7 +645,7 @@
                       <w:sz w:val="21"/>
                       <w:szCs w:val="21"/>
                     </w:rPr>
-                    <w:t>Chiron CNO Attack &amp; Defend</w:t>
+                    <w:t>Adversarial Threat Modeling and Emulation</w:t>
                   </w:r>
                 </w:p>
               </w:tc>
@@ -690,7 +689,7 @@
                       <w:sz w:val="21"/>
                       <w:szCs w:val="21"/>
                     </w:rPr>
-                    <w:t>2020-11</w:t>
+                    <w:t>2020-10</w:t>
                   </w:r>
                 </w:p>
               </w:tc>
@@ -716,7 +715,7 @@
                       <w:sz w:val="21"/>
                       <w:szCs w:val="21"/>
                     </w:rPr>
-                    <w:t>Adversarial Threat Modeling and Emulation</w:t>
+                    <w:t>Malware Reverse Engineering</w:t>
                   </w:r>
                 </w:p>
               </w:tc>
@@ -738,7 +737,7 @@
                       <w:sz w:val="21"/>
                       <w:szCs w:val="21"/>
                     </w:rPr>
-                    <w:t>Chiron</w:t>
+                    <w:t>Focal Point</w:t>
                   </w:r>
                 </w:p>
               </w:tc>
@@ -760,7 +759,7 @@
                       <w:sz w:val="21"/>
                       <w:szCs w:val="21"/>
                     </w:rPr>
-                    <w:t>2020-10</w:t>
+                    <w:t>2020-08</w:t>
                   </w:r>
                 </w:p>
               </w:tc>
@@ -789,7 +788,7 @@
                       <w:sz w:val="21"/>
                       <w:szCs w:val="21"/>
                     </w:rPr>
-                    <w:t>Malware Reverse Engineering</w:t>
+                    <w:t>Assembly for Reverse Engineering</w:t>
                   </w:r>
                 </w:p>
               </w:tc>
@@ -833,7 +832,7 @@
                       <w:sz w:val="21"/>
                       <w:szCs w:val="21"/>
                     </w:rPr>
-                    <w:t>2020-08</w:t>
+                    <w:t>2020-07</w:t>
                   </w:r>
                 </w:p>
               </w:tc>
@@ -859,7 +858,7 @@
                       <w:sz w:val="21"/>
                       <w:szCs w:val="21"/>
                     </w:rPr>
-                    <w:t>Assembly for Reverse Engineering</w:t>
+                    <w:t>Offensive Security Certified Professional</w:t>
                   </w:r>
                 </w:p>
               </w:tc>
@@ -881,7 +880,7 @@
                       <w:sz w:val="21"/>
                       <w:szCs w:val="21"/>
                     </w:rPr>
-                    <w:t>Focal Point</w:t>
+                    <w:t>Offensive Security</w:t>
                   </w:r>
                 </w:p>
               </w:tc>
@@ -903,7 +902,7 @@
                       <w:sz w:val="21"/>
                       <w:szCs w:val="21"/>
                     </w:rPr>
-                    <w:t>2020-07</w:t>
+                    <w:t>2020-04</w:t>
                   </w:r>
                 </w:p>
               </w:tc>
@@ -932,7 +931,7 @@
                       <w:sz w:val="21"/>
                       <w:szCs w:val="21"/>
                     </w:rPr>
-                    <w:t>Offensive Security Certified Professional</w:t>
+                    <w:t>Hunt Methodology and Practices</w:t>
                   </w:r>
                 </w:p>
               </w:tc>
@@ -954,7 +953,7 @@
                       <w:sz w:val="21"/>
                       <w:szCs w:val="21"/>
                     </w:rPr>
-                    <w:t>Offensive Security</w:t>
+                    <w:t>FireEye</w:t>
                   </w:r>
                 </w:p>
               </w:tc>
@@ -976,7 +975,7 @@
                       <w:sz w:val="21"/>
                       <w:szCs w:val="21"/>
                     </w:rPr>
-                    <w:t>2020-04</w:t>
+                    <w:t>2020-02</w:t>
                   </w:r>
                 </w:p>
               </w:tc>
@@ -1002,7 +1001,15 @@
                       <w:sz w:val="21"/>
                       <w:szCs w:val="21"/>
                     </w:rPr>
-                    <w:t>Hunt Methodology and Practices</w:t>
+                    <w:t>Joint</w:t>
+                  </w:r>
+                  <w:r>
+                    <w:rPr>
+                      <w:b w:val="0"/>
+                      <w:sz w:val="21"/>
+                      <w:szCs w:val="21"/>
+                    </w:rPr>
+                    <w:t xml:space="preserve"> Cyber Analytics Development Workshop</w:t>
                   </w:r>
                 </w:p>
               </w:tc>
@@ -1024,7 +1031,7 @@
                       <w:sz w:val="21"/>
                       <w:szCs w:val="21"/>
                     </w:rPr>
-                    <w:t>FireEye</w:t>
+                    <w:t>MITRE</w:t>
                   </w:r>
                 </w:p>
               </w:tc>
@@ -1046,7 +1053,7 @@
                       <w:sz w:val="21"/>
                       <w:szCs w:val="21"/>
                     </w:rPr>
-                    <w:t>2020-02</w:t>
+                    <w:t>2019-12</w:t>
                   </w:r>
                 </w:p>
               </w:tc>
@@ -1075,15 +1082,7 @@
                       <w:sz w:val="21"/>
                       <w:szCs w:val="21"/>
                     </w:rPr>
-                    <w:t>Joint</w:t>
-                  </w:r>
-                  <w:r>
-                    <w:rPr>
-                      <w:b w:val="0"/>
-                      <w:sz w:val="21"/>
-                      <w:szCs w:val="21"/>
-                    </w:rPr>
-                    <w:t xml:space="preserve"> Cyber Analytics Development Workshop</w:t>
+                    <w:t>*Cyber Threat Emulation</w:t>
                   </w:r>
                 </w:p>
               </w:tc>
@@ -1105,7 +1104,7 @@
                       <w:sz w:val="21"/>
                       <w:szCs w:val="21"/>
                     </w:rPr>
-                    <w:t>MITRE</w:t>
+                    <w:t>NIOC</w:t>
                   </w:r>
                 </w:p>
               </w:tc>
@@ -1127,7 +1126,7 @@
                       <w:sz w:val="21"/>
                       <w:szCs w:val="21"/>
                     </w:rPr>
-                    <w:t>2019-12</w:t>
+                    <w:t>2019-05</w:t>
                   </w:r>
                 </w:p>
               </w:tc>
@@ -1153,7 +1152,7 @@
                       <w:sz w:val="21"/>
                       <w:szCs w:val="21"/>
                     </w:rPr>
-                    <w:t>*Cyber Threat Emulation</w:t>
+                    <w:t>*Intermediate Cyber Corp</w:t>
                   </w:r>
                 </w:p>
               </w:tc>
@@ -1197,7 +1196,7 @@
                       <w:sz w:val="21"/>
                       <w:szCs w:val="21"/>
                     </w:rPr>
-                    <w:t>2019-05</w:t>
+                    <w:t>2019-01</w:t>
                   </w:r>
                 </w:p>
               </w:tc>
@@ -1226,7 +1225,7 @@
                       <w:sz w:val="21"/>
                       <w:szCs w:val="21"/>
                     </w:rPr>
-                    <w:t>*Intermediate Cyber Corp</w:t>
+                    <w:t>*Cyber Security Technician</w:t>
                   </w:r>
                 </w:p>
               </w:tc>
@@ -1248,7 +1247,7 @@
                       <w:sz w:val="21"/>
                       <w:szCs w:val="21"/>
                     </w:rPr>
-                    <w:t>NIOC</w:t>
+                    <w:t>USMC</w:t>
                   </w:r>
                 </w:p>
               </w:tc>
@@ -1270,7 +1269,7 @@
                       <w:sz w:val="21"/>
                       <w:szCs w:val="21"/>
                     </w:rPr>
-                    <w:t>2019-01</w:t>
+                    <w:t>2017-04</w:t>
                   </w:r>
                 </w:p>
               </w:tc>
@@ -1296,7 +1295,7 @@
                       <w:sz w:val="21"/>
                       <w:szCs w:val="21"/>
                     </w:rPr>
-                    <w:t>*Cyber Security Technician</w:t>
+                    <w:t>*Information Technology and Cyber Network Systems</w:t>
                   </w:r>
                 </w:p>
               </w:tc>
@@ -1340,7 +1339,7 @@
                       <w:sz w:val="21"/>
                       <w:szCs w:val="21"/>
                     </w:rPr>
-                    <w:t>2017-04</w:t>
+                    <w:t>2016-08</w:t>
                   </w:r>
                 </w:p>
               </w:tc>
@@ -1369,7 +1368,7 @@
                       <w:sz w:val="21"/>
                       <w:szCs w:val="21"/>
                     </w:rPr>
-                    <w:t>*Information Technology and Cyber Network Systems</w:t>
+                    <w:t>*Telecommunication Systems</w:t>
                   </w:r>
                 </w:p>
               </w:tc>
@@ -1413,76 +1412,6 @@
                       <w:sz w:val="21"/>
                       <w:szCs w:val="21"/>
                     </w:rPr>
-                    <w:t>2016-08</w:t>
-                  </w:r>
-                </w:p>
-              </w:tc>
-            </w:tr>
-            <w:tr>
-              <w:tc>
-                <w:tcPr>
-                  <w:cnfStyle w:val="001000000000" w:firstRow="0" w:lastRow="0" w:firstColumn="1" w:lastColumn="0" w:oddVBand="0" w:evenVBand="0" w:oddHBand="0" w:evenHBand="0" w:firstRowFirstColumn="0" w:firstRowLastColumn="0" w:lastRowFirstColumn="0" w:lastRowLastColumn="0"/>
-                  <w:tcW w:w="5020" w:type="dxa"/>
-                </w:tcPr>
-                <w:p>
-                  <w:pPr>
-                    <w:spacing w:after="0" w:line="240" w:lineRule="auto"/>
-                    <w:rPr>
-                      <w:b w:val="0"/>
-                      <w:sz w:val="21"/>
-                      <w:szCs w:val="21"/>
-                    </w:rPr>
-                  </w:pPr>
-                  <w:r>
-                    <w:rPr>
-                      <w:b w:val="0"/>
-                      <w:sz w:val="21"/>
-                      <w:szCs w:val="21"/>
-                    </w:rPr>
-                    <w:t>*Telecommunication Systems</w:t>
-                  </w:r>
-                </w:p>
-              </w:tc>
-              <w:tc>
-                <w:tcPr>
-                  <w:tcW w:w="1890" w:type="dxa"/>
-                </w:tcPr>
-                <w:p>
-                  <w:pPr>
-                    <w:spacing w:after="0" w:line="240" w:lineRule="auto"/>
-                    <w:cnfStyle w:val="000000000000" w:firstRow="0" w:lastRow="0" w:firstColumn="0" w:lastColumn="0" w:oddVBand="0" w:evenVBand="0" w:oddHBand="0" w:evenHBand="0" w:firstRowFirstColumn="0" w:firstRowLastColumn="0" w:lastRowFirstColumn="0" w:lastRowLastColumn="0"/>
-                    <w:rPr>
-                      <w:sz w:val="21"/>
-                      <w:szCs w:val="21"/>
-                    </w:rPr>
-                  </w:pPr>
-                  <w:r>
-                    <w:rPr>
-                      <w:sz w:val="21"/>
-                      <w:szCs w:val="21"/>
-                    </w:rPr>
-                    <w:t>USMC</w:t>
-                  </w:r>
-                </w:p>
-              </w:tc>
-              <w:tc>
-                <w:tcPr>
-                  <w:tcW w:w="982" w:type="dxa"/>
-                </w:tcPr>
-                <w:p>
-                  <w:pPr>
-                    <w:spacing w:after="0" w:line="240" w:lineRule="auto"/>
-                    <w:cnfStyle w:val="000000000000" w:firstRow="0" w:lastRow="0" w:firstColumn="0" w:lastColumn="0" w:oddVBand="0" w:evenVBand="0" w:oddHBand="0" w:evenHBand="0" w:firstRowFirstColumn="0" w:firstRowLastColumn="0" w:lastRowFirstColumn="0" w:lastRowLastColumn="0"/>
-                    <w:rPr>
-                      <w:sz w:val="21"/>
-                      <w:szCs w:val="21"/>
-                    </w:rPr>
-                  </w:pPr>
-                  <w:r>
-                    <w:rPr>
-                      <w:sz w:val="21"/>
-                      <w:szCs w:val="21"/>
-                    </w:rPr>
                     <w:t>2012-03</w:t>
                   </w:r>
                 </w:p>
@@ -1532,381 +1461,169 @@
           <w:p>
             <w:pPr>
               <w:spacing w:after="0" w:line="240" w:lineRule="auto"/>
-              <w:rPr>
-                <w:sz w:val="21"/>
-                <w:szCs w:val="21"/>
-              </w:rPr>
-            </w:pPr>
-            <w:r>
-              <w:rPr>
-                <w:sz w:val="21"/>
-                <w:szCs w:val="21"/>
-              </w:rPr>
+            </w:pPr>
+            <w:r>
               <w:t>-</w:t>
             </w:r>
             <w:r>
-              <w:rPr>
-                <w:sz w:val="21"/>
-                <w:szCs w:val="21"/>
-              </w:rPr>
               <w:t xml:space="preserve">Added </w:t>
             </w:r>
             <w:r>
-              <w:rPr>
-                <w:sz w:val="21"/>
-                <w:szCs w:val="21"/>
-              </w:rPr>
               <w:t>Berkley Packet Filter support to</w:t>
             </w:r>
             <w:r>
-              <w:rPr>
-                <w:sz w:val="21"/>
-                <w:szCs w:val="21"/>
-              </w:rPr>
               <w:t xml:space="preserve"> </w:t>
             </w:r>
             <w:r>
-              <w:rPr>
-                <w:sz w:val="21"/>
-                <w:szCs w:val="21"/>
-              </w:rPr>
               <w:t>SnappyCap</w:t>
             </w:r>
             <w:r>
-              <w:rPr>
-                <w:sz w:val="21"/>
-                <w:szCs w:val="21"/>
-              </w:rPr>
               <w:t xml:space="preserve"> of PacketTotal Labs</w:t>
             </w:r>
             <w:r>
-              <w:rPr>
-                <w:sz w:val="21"/>
-                <w:szCs w:val="21"/>
-              </w:rPr>
               <w:t>.</w:t>
             </w:r>
           </w:p>
           <w:p>
             <w:pPr>
               <w:spacing w:after="0" w:line="240" w:lineRule="auto"/>
-              <w:rPr>
-                <w:sz w:val="21"/>
-                <w:szCs w:val="21"/>
-              </w:rPr>
-            </w:pPr>
-            <w:r>
-              <w:rPr>
-                <w:sz w:val="21"/>
-                <w:szCs w:val="21"/>
-              </w:rPr>
+            </w:pPr>
+            <w:r>
               <w:t>-</w:t>
             </w:r>
             <w:r>
-              <w:rPr>
-                <w:sz w:val="21"/>
-                <w:szCs w:val="21"/>
-              </w:rPr>
               <w:t xml:space="preserve">Presented research of </w:t>
             </w:r>
             <w:r>
-              <w:rPr>
-                <w:sz w:val="21"/>
-                <w:szCs w:val="21"/>
-              </w:rPr>
               <w:t>"</w:t>
             </w:r>
             <w:r>
-              <w:rPr>
-                <w:sz w:val="21"/>
-                <w:szCs w:val="21"/>
-              </w:rPr>
               <w:t>User Access Control</w:t>
             </w:r>
             <w:r>
-              <w:rPr>
-                <w:sz w:val="21"/>
-                <w:szCs w:val="21"/>
-              </w:rPr>
               <w:t>"</w:t>
             </w:r>
             <w:r>
-              <w:rPr>
-                <w:sz w:val="21"/>
-                <w:szCs w:val="21"/>
-              </w:rPr>
               <w:t xml:space="preserve"> bypass techniques at the December 2019 </w:t>
             </w:r>
             <w:r>
-              <w:rPr>
-                <w:sz w:val="21"/>
-                <w:szCs w:val="21"/>
-              </w:rPr>
               <w:t>MITRE</w:t>
             </w:r>
             <w:r>
-              <w:rPr>
-                <w:sz w:val="21"/>
-                <w:szCs w:val="21"/>
-              </w:rPr>
               <w:t xml:space="preserve"> Joint Cyber Analytics Development Workshop and</w:t>
             </w:r>
             <w:r>
-              <w:rPr>
-                <w:sz w:val="21"/>
-                <w:szCs w:val="21"/>
-              </w:rPr>
               <w:t xml:space="preserve"> offered </w:t>
             </w:r>
             <w:r>
-              <w:rPr>
-                <w:sz w:val="21"/>
-                <w:szCs w:val="21"/>
-              </w:rPr>
               <w:t xml:space="preserve">a </w:t>
             </w:r>
             <w:r>
-              <w:rPr>
-                <w:sz w:val="21"/>
-                <w:szCs w:val="21"/>
-              </w:rPr>
               <w:t>potential a</w:t>
             </w:r>
             <w:r>
-              <w:rPr>
-                <w:sz w:val="21"/>
-                <w:szCs w:val="21"/>
-              </w:rPr>
               <w:t>nalytic that could be used for detection</w:t>
             </w:r>
             <w:r>
-              <w:rPr>
-                <w:sz w:val="21"/>
-                <w:szCs w:val="21"/>
-              </w:rPr>
               <w:t xml:space="preserve">. </w:t>
             </w:r>
             <w:r>
-              <w:rPr>
-                <w:sz w:val="21"/>
-                <w:szCs w:val="21"/>
-              </w:rPr>
               <w:t>The analytic has since be</w:t>
             </w:r>
             <w:r>
-              <w:rPr>
-                <w:sz w:val="21"/>
-                <w:szCs w:val="21"/>
-              </w:rPr>
               <w:t>en published to their analytics database.</w:t>
             </w:r>
           </w:p>
           <w:p>
             <w:pPr>
               <w:spacing w:after="0" w:line="240" w:lineRule="auto"/>
-              <w:rPr>
-                <w:sz w:val="21"/>
-                <w:szCs w:val="21"/>
-              </w:rPr>
-            </w:pPr>
-            <w:r>
-              <w:rPr>
-                <w:sz w:val="21"/>
-                <w:szCs w:val="21"/>
-              </w:rPr>
+            </w:pPr>
+            <w:r>
               <w:t>-</w:t>
             </w:r>
             <w:r>
-              <w:rPr>
-                <w:sz w:val="21"/>
-                <w:szCs w:val="21"/>
-              </w:rPr>
               <w:t>Coached, t</w:t>
             </w:r>
             <w:r>
-              <w:rPr>
-                <w:sz w:val="21"/>
-                <w:szCs w:val="21"/>
-              </w:rPr>
               <w:t>rained</w:t>
             </w:r>
             <w:r>
-              <w:rPr>
-                <w:sz w:val="21"/>
-                <w:szCs w:val="21"/>
-              </w:rPr>
               <w:t>,</w:t>
             </w:r>
             <w:r>
-              <w:rPr>
-                <w:sz w:val="21"/>
-                <w:szCs w:val="21"/>
-              </w:rPr>
               <w:t xml:space="preserve"> and </w:t>
             </w:r>
             <w:r>
-              <w:rPr>
-                <w:sz w:val="21"/>
-                <w:szCs w:val="21"/>
-              </w:rPr>
               <w:t>l</w:t>
             </w:r>
             <w:r>
-              <w:rPr>
-                <w:sz w:val="21"/>
-                <w:szCs w:val="21"/>
-              </w:rPr>
               <w:t xml:space="preserve">ed </w:t>
             </w:r>
             <w:r>
-              <w:rPr>
-                <w:sz w:val="21"/>
-                <w:szCs w:val="21"/>
-              </w:rPr>
               <w:t>community members</w:t>
             </w:r>
             <w:r>
-              <w:rPr>
-                <w:sz w:val="21"/>
-                <w:szCs w:val="21"/>
-              </w:rPr>
               <w:t xml:space="preserve"> from </w:t>
             </w:r>
             <w:r>
-              <w:rPr>
-                <w:sz w:val="21"/>
-                <w:szCs w:val="21"/>
-              </w:rPr>
               <w:t>more than 20</w:t>
             </w:r>
             <w:r>
-              <w:rPr>
-                <w:sz w:val="21"/>
-                <w:szCs w:val="21"/>
-              </w:rPr>
               <w:t xml:space="preserve"> nations, universities, and governmental departments during a legion of</w:t>
             </w:r>
             <w:r>
-              <w:rPr>
-                <w:sz w:val="21"/>
-                <w:szCs w:val="21"/>
-              </w:rPr>
               <w:t xml:space="preserve"> Red vs</w:t>
             </w:r>
             <w:r>
-              <w:rPr>
-                <w:sz w:val="21"/>
-                <w:szCs w:val="21"/>
-              </w:rPr>
               <w:t>.</w:t>
             </w:r>
             <w:r>
-              <w:rPr>
-                <w:sz w:val="21"/>
-                <w:szCs w:val="21"/>
-              </w:rPr>
               <w:t xml:space="preserve"> Blue exercises.</w:t>
             </w:r>
           </w:p>
           <w:p>
             <w:pPr>
               <w:spacing w:after="0" w:line="240" w:lineRule="auto"/>
-              <w:rPr>
-                <w:sz w:val="21"/>
-                <w:szCs w:val="21"/>
-              </w:rPr>
-            </w:pPr>
-            <w:r>
-              <w:rPr>
-                <w:sz w:val="21"/>
-                <w:szCs w:val="21"/>
-              </w:rPr>
+            </w:pPr>
+            <w:r>
               <w:t>-</w:t>
             </w:r>
             <w:r>
-              <w:rPr>
-                <w:sz w:val="21"/>
-                <w:szCs w:val="21"/>
-              </w:rPr>
               <w:t xml:space="preserve">Research </w:t>
             </w:r>
             <w:r>
-              <w:rPr>
-                <w:sz w:val="21"/>
-                <w:szCs w:val="21"/>
-              </w:rPr>
               <w:t xml:space="preserve">conducted </w:t>
             </w:r>
             <w:r>
-              <w:rPr>
-                <w:sz w:val="21"/>
-                <w:szCs w:val="21"/>
-              </w:rPr>
               <w:t xml:space="preserve">during </w:t>
             </w:r>
             <w:r>
-              <w:rPr>
-                <w:sz w:val="21"/>
-                <w:szCs w:val="21"/>
-              </w:rPr>
               <w:t xml:space="preserve">a named </w:t>
             </w:r>
             <w:r>
-              <w:rPr>
-                <w:sz w:val="21"/>
-                <w:szCs w:val="21"/>
-              </w:rPr>
               <w:t>operation led to the discovery and confirmation of adversary activity upon high</w:t>
             </w:r>
             <w:r>
-              <w:rPr>
-                <w:sz w:val="21"/>
-                <w:szCs w:val="21"/>
-              </w:rPr>
               <w:t>-</w:t>
             </w:r>
             <w:r>
-              <w:rPr>
-                <w:sz w:val="21"/>
-                <w:szCs w:val="21"/>
-              </w:rPr>
               <w:t>value target systems.</w:t>
             </w:r>
           </w:p>
           <w:p>
             <w:pPr>
               <w:spacing w:after="0" w:line="240" w:lineRule="auto"/>
-              <w:rPr>
-                <w:sz w:val="21"/>
-                <w:szCs w:val="21"/>
-              </w:rPr>
-            </w:pPr>
-            <w:r>
-              <w:rPr>
-                <w:sz w:val="21"/>
-                <w:szCs w:val="21"/>
-              </w:rPr>
+            </w:pPr>
+            <w:r>
               <w:t>-Led the development of an automated attack vector identification tool used to prioritize 81 CPT hunt efforts (</w:t>
             </w:r>
             <w:r>
-              <w:rPr>
-                <w:sz w:val="21"/>
-                <w:szCs w:val="21"/>
-              </w:rPr>
               <w:t>can be found on GitHub</w:t>
             </w:r>
             <w:r>
-              <w:rPr>
-                <w:sz w:val="21"/>
-                <w:szCs w:val="21"/>
-              </w:rPr>
               <w:t xml:space="preserve"> as TireFire)</w:t>
             </w:r>
             <w:r>
-              <w:rPr>
-                <w:sz w:val="21"/>
-                <w:szCs w:val="21"/>
-              </w:rPr>
               <w:t>.</w:t>
             </w:r>
           </w:p>
@@ -1919,30 +1636,14 @@
                 <w:right w:val="none" w:sz="0" w:space="0" w:color="000000"/>
               </w:pBdr>
               <w:spacing w:after="0" w:line="240" w:lineRule="auto"/>
-              <w:rPr>
-                <w:sz w:val="21"/>
-                <w:szCs w:val="21"/>
-              </w:rPr>
-            </w:pPr>
-            <w:r>
-              <w:rPr>
-                <w:sz w:val="21"/>
-                <w:szCs w:val="21"/>
-              </w:rPr>
+            </w:pPr>
+            <w:r>
               <w:t>-Wrote Aggressor scripts in sleep</w:t>
             </w:r>
             <w:r>
-              <w:rPr>
-                <w:sz w:val="21"/>
-                <w:szCs w:val="21"/>
-              </w:rPr>
               <w:t xml:space="preserve"> (language)</w:t>
             </w:r>
             <w:r>
-              <w:rPr>
-                <w:sz w:val="21"/>
-                <w:szCs w:val="21"/>
-              </w:rPr>
               <w:t xml:space="preserve"> to automate on-net actions and python scripts to generate redirector infrastructure in Cobalt Strike.</w:t>
             </w:r>
           </w:p>
@@ -1956,8 +1657,9 @@
               </w:pBdr>
               <w:spacing w:after="0" w:line="240" w:lineRule="auto"/>
               <w:rPr>
-                <w:sz w:val="21"/>
-                <w:szCs w:val="21"/>
+                <w:b/>
+                <w:sz w:val="28"/>
+                <w:szCs w:val="28"/>
               </w:rPr>
             </w:pPr>
           </w:p>
@@ -1970,21 +1672,6 @@
                 <w:right w:val="none" w:sz="0" w:space="0" w:color="000000"/>
               </w:pBdr>
               <w:spacing w:after="0" w:line="240" w:lineRule="auto"/>
-              <w:rPr>
-                <w:sz w:val="21"/>
-                <w:szCs w:val="21"/>
-              </w:rPr>
-            </w:pPr>
-          </w:p>
-          <w:p>
-            <w:pPr>
-              <w:pBdr>
-                <w:top w:val="none" w:sz="0" w:space="0" w:color="000000"/>
-                <w:left w:val="none" w:sz="0" w:space="0" w:color="000000"/>
-                <w:bottom w:val="single" w:sz="4" w:space="1" w:color="808080"/>
-                <w:right w:val="none" w:sz="0" w:space="0" w:color="000000"/>
-              </w:pBdr>
-              <w:spacing w:after="0" w:line="240" w:lineRule="auto"/>
             </w:pPr>
             <w:r>
               <w:rPr>
@@ -1992,6 +1679,7 @@
                 <w:sz w:val="28"/>
                 <w:szCs w:val="28"/>
               </w:rPr>
+              <w:lastRenderedPageBreak/>
               <w:t>EXPERIENCE</w:t>
             </w:r>
           </w:p>
@@ -2905,8 +2593,6 @@
             <w:r>
               <w:rPr>
                 <w:b/>
-                <w:sz w:val="20"/>
-                <w:szCs w:val="20"/>
               </w:rPr>
               <w:t>Certifications</w:t>
             </w:r>
@@ -3054,16 +2740,12 @@
             <w:r>
               <w:rPr>
                 <w:b/>
-                <w:sz w:val="20"/>
-                <w:szCs w:val="20"/>
               </w:rPr>
               <w:t xml:space="preserve">Hard </w:t>
             </w:r>
             <w:r>
               <w:rPr>
                 <w:b/>
-                <w:sz w:val="20"/>
-                <w:szCs w:val="20"/>
               </w:rPr>
               <w:t>Skills</w:t>
             </w:r>
@@ -3443,15 +3125,11 @@
               <w:spacing w:after="0" w:line="240" w:lineRule="auto"/>
               <w:rPr>
                 <w:b/>
-                <w:sz w:val="20"/>
-                <w:szCs w:val="20"/>
-              </w:rPr>
-            </w:pPr>
-            <w:r>
-              <w:rPr>
-                <w:b/>
-                <w:sz w:val="20"/>
-                <w:szCs w:val="20"/>
+              </w:rPr>
+            </w:pPr>
+            <w:r>
+              <w:rPr>
+                <w:b/>
               </w:rPr>
               <w:t>Soft Skills</w:t>
             </w:r>
@@ -3562,8 +3240,6 @@
             <w:r>
               <w:rPr>
                 <w:b/>
-                <w:sz w:val="20"/>
-                <w:szCs w:val="20"/>
               </w:rPr>
               <w:t>Availability</w:t>
             </w:r>
@@ -3622,23 +3298,17 @@
               <w:spacing w:after="0" w:line="240" w:lineRule="auto"/>
               <w:rPr>
                 <w:b/>
-                <w:sz w:val="20"/>
-                <w:szCs w:val="20"/>
-              </w:rPr>
-            </w:pPr>
-            <w:r>
-              <w:rPr>
-                <w:b/>
-                <w:sz w:val="20"/>
-                <w:szCs w:val="20"/>
+              </w:rPr>
+            </w:pPr>
+            <w:r>
+              <w:rPr>
+                <w:b/>
               </w:rPr>
               <w:t>GitH</w:t>
             </w:r>
             <w:r>
               <w:rPr>
                 <w:b/>
-                <w:sz w:val="20"/>
-                <w:szCs w:val="20"/>
               </w:rPr>
               <w:t>ub</w:t>
             </w:r>
@@ -3705,16 +3375,12 @@
               <w:rPr>
                 <w:b/>
                 <w:bCs/>
-                <w:sz w:val="20"/>
-                <w:szCs w:val="20"/>
               </w:rPr>
             </w:pPr>
             <w:r>
               <w:rPr>
                 <w:b/>
                 <w:bCs/>
-                <w:sz w:val="20"/>
-                <w:szCs w:val="20"/>
               </w:rPr>
               <w:t>Special Skills</w:t>
             </w:r>
@@ -3750,7 +3416,21 @@
                 <w:sz w:val="20"/>
                 <w:szCs w:val="20"/>
               </w:rPr>
-              <w:t xml:space="preserve"> of High School Football team and currently holds records for most rushing yards attained in a single season and a career (1324, 2348).</w:t>
+              <w:t xml:space="preserve"> of High School Football team and currently holds records for most rushing yards attained in a single</w:t>
+            </w:r>
+            <w:r>
+              <w:rPr>
+                <w:sz w:val="20"/>
+                <w:szCs w:val="20"/>
+              </w:rPr>
+              <w:t xml:space="preserve"> season and a career (1162, 2187</w:t>
+            </w:r>
+            <w:r>
+              <w:rPr>
+                <w:sz w:val="20"/>
+                <w:szCs w:val="20"/>
+              </w:rPr>
+              <w:t>).</w:t>
             </w:r>
           </w:p>
           <w:p>
@@ -4029,10 +3709,201 @@
               </w:rPr>
               <w:t>.</w:t>
             </w:r>
+          </w:p>
+          <w:p>
+            <w:pPr>
+              <w:spacing w:after="0" w:line="240" w:lineRule="auto"/>
+              <w:jc w:val="center"/>
+              <w:rPr>
+                <w:b/>
+                <w:sz w:val="20"/>
+                <w:szCs w:val="20"/>
+              </w:rPr>
+            </w:pPr>
+          </w:p>
+          <w:p>
+            <w:pPr>
+              <w:spacing w:after="0" w:line="240" w:lineRule="auto"/>
+              <w:rPr>
+                <w:b/>
+              </w:rPr>
+            </w:pPr>
+            <w:r>
+              <w:rPr>
+                <w:b/>
+              </w:rPr>
+              <w:t>Udemy Courses</w:t>
+            </w:r>
+          </w:p>
+          <w:p>
+            <w:pPr>
+              <w:spacing w:after="0" w:line="240" w:lineRule="auto"/>
+              <w:rPr>
+                <w:b/>
+                <w:sz w:val="20"/>
+                <w:szCs w:val="20"/>
+              </w:rPr>
+            </w:pPr>
+          </w:p>
+          <w:p>
+            <w:pPr>
+              <w:spacing w:after="0" w:line="240" w:lineRule="auto"/>
+              <w:rPr>
+                <w:b/>
+                <w:sz w:val="20"/>
+                <w:szCs w:val="20"/>
+              </w:rPr>
+            </w:pPr>
+            <w:r>
+              <w:rPr>
+                <w:b/>
+                <w:sz w:val="20"/>
+                <w:szCs w:val="20"/>
+              </w:rPr>
+              <w:t>2021</w:t>
+            </w:r>
+          </w:p>
+          <w:p>
+            <w:pPr>
+              <w:spacing w:after="0" w:line="240" w:lineRule="auto"/>
+              <w:rPr>
+                <w:sz w:val="20"/>
+                <w:szCs w:val="20"/>
+              </w:rPr>
+            </w:pPr>
+            <w:r>
+              <w:rPr>
+                <w:sz w:val="20"/>
+                <w:szCs w:val="20"/>
+              </w:rPr>
+              <w:t>SQLite Integration to Python</w:t>
+            </w:r>
+          </w:p>
+          <w:p>
+            <w:pPr>
+              <w:spacing w:after="0" w:line="240" w:lineRule="auto"/>
+              <w:rPr>
+                <w:sz w:val="20"/>
+                <w:szCs w:val="20"/>
+              </w:rPr>
+            </w:pPr>
+            <w:r>
+              <w:rPr>
+                <w:sz w:val="20"/>
+                <w:szCs w:val="20"/>
+              </w:rPr>
+              <w:t>Git Crash Course</w:t>
+            </w:r>
+          </w:p>
+          <w:p>
+            <w:pPr>
+              <w:spacing w:after="0" w:line="240" w:lineRule="auto"/>
+              <w:rPr>
+                <w:sz w:val="20"/>
+                <w:szCs w:val="20"/>
+              </w:rPr>
+            </w:pPr>
+            <w:r>
+              <w:rPr>
+                <w:sz w:val="20"/>
+                <w:szCs w:val="20"/>
+              </w:rPr>
+              <w:t>Vim Masterclass</w:t>
+            </w:r>
+          </w:p>
+          <w:p>
+            <w:pPr>
+              <w:spacing w:after="0" w:line="240" w:lineRule="auto"/>
+              <w:rPr>
+                <w:sz w:val="20"/>
+                <w:szCs w:val="20"/>
+              </w:rPr>
+            </w:pPr>
+            <w:r>
+              <w:rPr>
+                <w:sz w:val="20"/>
+                <w:szCs w:val="20"/>
+              </w:rPr>
+              <w:t>Chrome Extension Builder</w:t>
+            </w:r>
+          </w:p>
+          <w:p>
+            <w:pPr>
+              <w:spacing w:after="0" w:line="240" w:lineRule="auto"/>
+              <w:rPr>
+                <w:sz w:val="20"/>
+                <w:szCs w:val="20"/>
+              </w:rPr>
+            </w:pPr>
+            <w:r>
+              <w:rPr>
+                <w:sz w:val="20"/>
+                <w:szCs w:val="20"/>
+              </w:rPr>
+              <w:t>Windows Privilege Escalation</w:t>
+            </w:r>
+          </w:p>
+          <w:p>
+            <w:pPr>
+              <w:spacing w:after="0" w:line="240" w:lineRule="auto"/>
+              <w:jc w:val="right"/>
+              <w:rPr>
+                <w:sz w:val="20"/>
+                <w:szCs w:val="20"/>
+              </w:rPr>
+            </w:pPr>
+            <w:r>
+              <w:rPr>
+                <w:sz w:val="20"/>
+                <w:szCs w:val="20"/>
+              </w:rPr>
+              <w:t>-Heath Adams</w:t>
+            </w:r>
+          </w:p>
+          <w:p>
+            <w:pPr>
+              <w:spacing w:after="0" w:line="240" w:lineRule="auto"/>
+              <w:rPr>
+                <w:sz w:val="20"/>
+                <w:szCs w:val="20"/>
+              </w:rPr>
+            </w:pPr>
+            <w:r>
+              <w:rPr>
+                <w:sz w:val="20"/>
+                <w:szCs w:val="20"/>
+              </w:rPr>
+              <w:t>Windows Privilege Escalation</w:t>
+            </w:r>
+          </w:p>
+          <w:p>
+            <w:pPr>
+              <w:spacing w:after="0" w:line="240" w:lineRule="auto"/>
+              <w:jc w:val="right"/>
+              <w:rPr>
+                <w:sz w:val="20"/>
+                <w:szCs w:val="20"/>
+              </w:rPr>
+            </w:pPr>
+            <w:r>
+              <w:rPr>
+                <w:sz w:val="20"/>
+                <w:szCs w:val="20"/>
+              </w:rPr>
+              <w:t>-Tib3rius</w:t>
+            </w:r>
+          </w:p>
+          <w:p>
+            <w:pPr>
+              <w:spacing w:after="0" w:line="240" w:lineRule="auto"/>
+              <w:rPr>
+                <w:sz w:val="20"/>
+                <w:szCs w:val="20"/>
+              </w:rPr>
+            </w:pPr>
           </w:p>
         </w:tc>
       </w:tr>
-      <w:bookmarkEnd w:id="0"/>
       <w:tr>
         <w:tc>
           <w:tcPr>
@@ -5441,7 +5312,7 @@
 </file>
 
 <file path=customXml/itemProps1.xml><?xml version="1.0" encoding="utf-8"?>
-<ds:datastoreItem xmlns:ds="http://schemas.openxmlformats.org/officeDocument/2006/customXml" ds:itemID="{10779B32-6CD0-491F-9C83-A08FAF219F45}">
+<ds:datastoreItem xmlns:ds="http://schemas.openxmlformats.org/officeDocument/2006/customXml" ds:itemID="{8D507A95-ACF1-4301-B21E-D54E6CBBD057}">
   <ds:schemaRefs>
     <ds:schemaRef ds:uri="http://schemas.openxmlformats.org/officeDocument/2006/bibliography"/>
   </ds:schemaRefs>

</xml_diff>

<commit_message>
Added Udemy Advanced SSH Usage
</commit_message>
<xml_diff>
--- a/assets/img/about/CSchmid _Resume_2021.docx
+++ b/assets/img/about/CSchmid _Resume_2021.docx
@@ -209,8 +209,6 @@
               </w:rPr>
               <w:t>EDUCATION</w:t>
             </w:r>
-            <w:bookmarkStart w:id="0" w:name="_GoBack"/>
-            <w:bookmarkEnd w:id="0"/>
           </w:p>
           <w:p>
             <w:pPr>
@@ -3901,6 +3899,15 @@
                 <w:szCs w:val="20"/>
               </w:rPr>
             </w:pPr>
+            <w:r>
+              <w:rPr>
+                <w:sz w:val="20"/>
+                <w:szCs w:val="20"/>
+              </w:rPr>
+              <w:t>Advanced SSH Usage</w:t>
+            </w:r>
+            <w:bookmarkStart w:id="0" w:name="_GoBack"/>
+            <w:bookmarkEnd w:id="0"/>
           </w:p>
         </w:tc>
       </w:tr>
@@ -5312,7 +5319,7 @@
 </file>
 
 <file path=customXml/itemProps1.xml><?xml version="1.0" encoding="utf-8"?>
-<ds:datastoreItem xmlns:ds="http://schemas.openxmlformats.org/officeDocument/2006/customXml" ds:itemID="{8D507A95-ACF1-4301-B21E-D54E6CBBD057}">
+<ds:datastoreItem xmlns:ds="http://schemas.openxmlformats.org/officeDocument/2006/customXml" ds:itemID="{D6D2FCFA-7BC3-49A2-821B-2F73B363C51F}">
   <ds:schemaRefs>
     <ds:schemaRef ds:uri="http://schemas.openxmlformats.org/officeDocument/2006/bibliography"/>
   </ds:schemaRefs>

</xml_diff>

<commit_message>
Added T10 and Web Fundis
</commit_message>
<xml_diff>
--- a/assets/img/about/CSchmid _Resume_2021.docx
+++ b/assets/img/about/CSchmid _Resume_2021.docx
@@ -423,6 +423,83 @@
                       <w:sz w:val="21"/>
                       <w:szCs w:val="21"/>
                     </w:rPr>
+                    <w:t>Title 10 Interactive On-Net Operator Course</w:t>
+                  </w:r>
+                </w:p>
+              </w:tc>
+              <w:tc>
+                <w:tcPr>
+                  <w:tcW w:w="1890" w:type="dxa"/>
+                </w:tcPr>
+                <w:p>
+                  <w:pPr>
+                    <w:spacing w:after="0" w:line="240" w:lineRule="auto"/>
+                    <w:cnfStyle w:val="100000000000" w:firstRow="1" w:lastRow="0" w:firstColumn="0" w:lastColumn="0" w:oddVBand="0" w:evenVBand="0" w:oddHBand="0" w:evenHBand="0" w:firstRowFirstColumn="0" w:firstRowLastColumn="0" w:lastRowFirstColumn="0" w:lastRowLastColumn="0"/>
+                    <w:rPr>
+                      <w:b w:val="0"/>
+                      <w:sz w:val="21"/>
+                      <w:szCs w:val="21"/>
+                    </w:rPr>
+                  </w:pPr>
+                  <w:r>
+                    <w:rPr>
+                      <w:b w:val="0"/>
+                      <w:sz w:val="21"/>
+                      <w:szCs w:val="21"/>
+                    </w:rPr>
+                    <w:t>DOD</w:t>
+                  </w:r>
+                </w:p>
+              </w:tc>
+              <w:tc>
+                <w:tcPr>
+                  <w:tcW w:w="982" w:type="dxa"/>
+                </w:tcPr>
+                <w:p>
+                  <w:pPr>
+                    <w:spacing w:after="0" w:line="240" w:lineRule="auto"/>
+                    <w:cnfStyle w:val="100000000000" w:firstRow="1" w:lastRow="0" w:firstColumn="0" w:lastColumn="0" w:oddVBand="0" w:evenVBand="0" w:oddHBand="0" w:evenHBand="0" w:firstRowFirstColumn="0" w:firstRowLastColumn="0" w:lastRowFirstColumn="0" w:lastRowLastColumn="0"/>
+                    <w:rPr>
+                      <w:b w:val="0"/>
+                      <w:sz w:val="21"/>
+                      <w:szCs w:val="21"/>
+                    </w:rPr>
+                  </w:pPr>
+                  <w:r>
+                    <w:rPr>
+                      <w:b w:val="0"/>
+                      <w:sz w:val="21"/>
+                      <w:szCs w:val="21"/>
+                    </w:rPr>
+                    <w:t>2021-05</w:t>
+                  </w:r>
+                </w:p>
+              </w:tc>
+            </w:tr>
+            <w:tr>
+              <w:trPr>
+                <w:cnfStyle w:val="000000100000" w:firstRow="0" w:lastRow="0" w:firstColumn="0" w:lastColumn="0" w:oddVBand="0" w:evenVBand="0" w:oddHBand="1" w:evenHBand="0" w:firstRowFirstColumn="0" w:firstRowLastColumn="0" w:lastRowFirstColumn="0" w:lastRowLastColumn="0"/>
+              </w:trPr>
+              <w:tc>
+                <w:tcPr>
+                  <w:cnfStyle w:val="001000000000" w:firstRow="0" w:lastRow="0" w:firstColumn="1" w:lastColumn="0" w:oddVBand="0" w:evenVBand="0" w:oddHBand="0" w:evenHBand="0" w:firstRowFirstColumn="0" w:firstRowLastColumn="0" w:lastRowFirstColumn="0" w:lastRowLastColumn="0"/>
+                  <w:tcW w:w="5020" w:type="dxa"/>
+                </w:tcPr>
+                <w:p>
+                  <w:pPr>
+                    <w:spacing w:after="0" w:line="240" w:lineRule="auto"/>
+                    <w:rPr>
+                      <w:b w:val="0"/>
+                      <w:sz w:val="21"/>
+                      <w:szCs w:val="21"/>
+                    </w:rPr>
+                  </w:pPr>
+                  <w:r>
+                    <w:rPr>
+                      <w:b w:val="0"/>
+                      <w:sz w:val="21"/>
+                      <w:szCs w:val="21"/>
+                    </w:rPr>
                     <w:t>Splunk Fundamentals 2</w:t>
                   </w:r>
                 </w:p>
@@ -434,16 +511,15 @@
                 <w:p>
                   <w:pPr>
                     <w:spacing w:after="0" w:line="240" w:lineRule="auto"/>
-                    <w:cnfStyle w:val="100000000000" w:firstRow="1" w:lastRow="0" w:firstColumn="0" w:lastColumn="0" w:oddVBand="0" w:evenVBand="0" w:oddHBand="0" w:evenHBand="0" w:firstRowFirstColumn="0" w:firstRowLastColumn="0" w:lastRowFirstColumn="0" w:lastRowLastColumn="0"/>
-                    <w:rPr>
-                      <w:b w:val="0"/>
+                    <w:cnfStyle w:val="000000100000" w:firstRow="0" w:lastRow="0" w:firstColumn="0" w:lastColumn="0" w:oddVBand="0" w:evenVBand="0" w:oddHBand="1" w:evenHBand="0" w:firstRowFirstColumn="0" w:firstRowLastColumn="0" w:lastRowFirstColumn="0" w:lastRowLastColumn="0"/>
+                    <w:rPr>
+                      <w:b/>
                       <w:sz w:val="21"/>
                       <w:szCs w:val="21"/>
                     </w:rPr>
                   </w:pPr>
                   <w:r>
                     <w:rPr>
-                      <w:b w:val="0"/>
                       <w:sz w:val="21"/>
                       <w:szCs w:val="21"/>
                     </w:rPr>
@@ -458,16 +534,85 @@
                 <w:p>
                   <w:pPr>
                     <w:spacing w:after="0" w:line="240" w:lineRule="auto"/>
-                    <w:cnfStyle w:val="100000000000" w:firstRow="1" w:lastRow="0" w:firstColumn="0" w:lastColumn="0" w:oddVBand="0" w:evenVBand="0" w:oddHBand="0" w:evenHBand="0" w:firstRowFirstColumn="0" w:firstRowLastColumn="0" w:lastRowFirstColumn="0" w:lastRowLastColumn="0"/>
-                    <w:rPr>
-                      <w:b w:val="0"/>
+                    <w:cnfStyle w:val="000000100000" w:firstRow="0" w:lastRow="0" w:firstColumn="0" w:lastColumn="0" w:oddVBand="0" w:evenVBand="0" w:oddHBand="1" w:evenHBand="0" w:firstRowFirstColumn="0" w:firstRowLastColumn="0" w:lastRowFirstColumn="0" w:lastRowLastColumn="0"/>
+                    <w:rPr>
+                      <w:b/>
                       <w:sz w:val="21"/>
                       <w:szCs w:val="21"/>
                     </w:rPr>
                   </w:pPr>
                   <w:r>
                     <w:rPr>
+                      <w:sz w:val="21"/>
+                      <w:szCs w:val="21"/>
+                    </w:rPr>
+                    <w:t>2021-02</w:t>
+                  </w:r>
+                </w:p>
+              </w:tc>
+            </w:tr>
+            <w:tr>
+              <w:tc>
+                <w:tcPr>
+                  <w:cnfStyle w:val="001000000000" w:firstRow="0" w:lastRow="0" w:firstColumn="1" w:lastColumn="0" w:oddVBand="0" w:evenVBand="0" w:oddHBand="0" w:evenHBand="0" w:firstRowFirstColumn="0" w:firstRowLastColumn="0" w:lastRowFirstColumn="0" w:lastRowLastColumn="0"/>
+                  <w:tcW w:w="5020" w:type="dxa"/>
+                </w:tcPr>
+                <w:p>
+                  <w:pPr>
+                    <w:spacing w:after="0" w:line="240" w:lineRule="auto"/>
+                    <w:rPr>
                       <w:b w:val="0"/>
+                      <w:sz w:val="21"/>
+                      <w:szCs w:val="21"/>
+                    </w:rPr>
+                  </w:pPr>
+                  <w:r>
+                    <w:rPr>
+                      <w:b w:val="0"/>
+                      <w:sz w:val="21"/>
+                      <w:szCs w:val="21"/>
+                    </w:rPr>
+                    <w:t>Splunk Fundamentals 1</w:t>
+                  </w:r>
+                </w:p>
+              </w:tc>
+              <w:tc>
+                <w:tcPr>
+                  <w:tcW w:w="1890" w:type="dxa"/>
+                </w:tcPr>
+                <w:p>
+                  <w:pPr>
+                    <w:spacing w:after="0" w:line="240" w:lineRule="auto"/>
+                    <w:cnfStyle w:val="000000000000" w:firstRow="0" w:lastRow="0" w:firstColumn="0" w:lastColumn="0" w:oddVBand="0" w:evenVBand="0" w:oddHBand="0" w:evenHBand="0" w:firstRowFirstColumn="0" w:firstRowLastColumn="0" w:lastRowFirstColumn="0" w:lastRowLastColumn="0"/>
+                    <w:rPr>
+                      <w:sz w:val="21"/>
+                      <w:szCs w:val="21"/>
+                    </w:rPr>
+                  </w:pPr>
+                  <w:r>
+                    <w:rPr>
+                      <w:sz w:val="21"/>
+                      <w:szCs w:val="21"/>
+                    </w:rPr>
+                    <w:t>Splunk</w:t>
+                  </w:r>
+                </w:p>
+              </w:tc>
+              <w:tc>
+                <w:tcPr>
+                  <w:tcW w:w="982" w:type="dxa"/>
+                </w:tcPr>
+                <w:p>
+                  <w:pPr>
+                    <w:spacing w:after="0" w:line="240" w:lineRule="auto"/>
+                    <w:cnfStyle w:val="000000000000" w:firstRow="0" w:lastRow="0" w:firstColumn="0" w:lastColumn="0" w:oddVBand="0" w:evenVBand="0" w:oddHBand="0" w:evenHBand="0" w:firstRowFirstColumn="0" w:firstRowLastColumn="0" w:lastRowFirstColumn="0" w:lastRowLastColumn="0"/>
+                    <w:rPr>
+                      <w:sz w:val="21"/>
+                      <w:szCs w:val="21"/>
+                    </w:rPr>
+                  </w:pPr>
+                  <w:r>
+                    <w:rPr>
                       <w:sz w:val="21"/>
                       <w:szCs w:val="21"/>
                     </w:rPr>
@@ -500,7 +645,7 @@
                       <w:sz w:val="21"/>
                       <w:szCs w:val="21"/>
                     </w:rPr>
-                    <w:t>Splunk Fundamentals 1</w:t>
+                    <w:t>Chiron CNO Attack &amp; Defend</w:t>
                   </w:r>
                 </w:p>
               </w:tc>
@@ -522,7 +667,7 @@
                       <w:sz w:val="21"/>
                       <w:szCs w:val="21"/>
                     </w:rPr>
-                    <w:t>Splunk</w:t>
+                    <w:t>Chiron</w:t>
                   </w:r>
                 </w:p>
               </w:tc>
@@ -544,7 +689,7 @@
                       <w:sz w:val="21"/>
                       <w:szCs w:val="21"/>
                     </w:rPr>
-                    <w:t>2021-02</w:t>
+                    <w:t>2020-11</w:t>
                   </w:r>
                 </w:p>
               </w:tc>
@@ -570,7 +715,7 @@
                       <w:sz w:val="21"/>
                       <w:szCs w:val="21"/>
                     </w:rPr>
-                    <w:t>Chiron CNO Attack &amp; Defend</w:t>
+                    <w:t>Adversarial Threat Modeling and Emulation</w:t>
                   </w:r>
                 </w:p>
               </w:tc>
@@ -614,7 +759,7 @@
                       <w:sz w:val="21"/>
                       <w:szCs w:val="21"/>
                     </w:rPr>
-                    <w:t>2020-11</w:t>
+                    <w:t>2020-10</w:t>
                   </w:r>
                 </w:p>
               </w:tc>
@@ -643,7 +788,7 @@
                       <w:sz w:val="21"/>
                       <w:szCs w:val="21"/>
                     </w:rPr>
-                    <w:t>Adversarial Threat Modeling and Emulation</w:t>
+                    <w:t>Malware Reverse Engineering</w:t>
                   </w:r>
                 </w:p>
               </w:tc>
@@ -665,7 +810,7 @@
                       <w:sz w:val="21"/>
                       <w:szCs w:val="21"/>
                     </w:rPr>
-                    <w:t>Chiron</w:t>
+                    <w:t>Focal Point</w:t>
                   </w:r>
                 </w:p>
               </w:tc>
@@ -687,7 +832,7 @@
                       <w:sz w:val="21"/>
                       <w:szCs w:val="21"/>
                     </w:rPr>
-                    <w:t>2020-10</w:t>
+                    <w:t>2020-08</w:t>
                   </w:r>
                 </w:p>
               </w:tc>
@@ -713,7 +858,7 @@
                       <w:sz w:val="21"/>
                       <w:szCs w:val="21"/>
                     </w:rPr>
-                    <w:t>Malware Reverse Engineering</w:t>
+                    <w:t>Assembly for Reverse Engineering</w:t>
                   </w:r>
                 </w:p>
               </w:tc>
@@ -757,7 +902,7 @@
                       <w:sz w:val="21"/>
                       <w:szCs w:val="21"/>
                     </w:rPr>
-                    <w:t>2020-08</w:t>
+                    <w:t>2020-07</w:t>
                   </w:r>
                 </w:p>
               </w:tc>
@@ -786,7 +931,7 @@
                       <w:sz w:val="21"/>
                       <w:szCs w:val="21"/>
                     </w:rPr>
-                    <w:t>Assembly for Reverse Engineering</w:t>
+                    <w:t>Offensive Security Certified Professional</w:t>
                   </w:r>
                 </w:p>
               </w:tc>
@@ -808,7 +953,7 @@
                       <w:sz w:val="21"/>
                       <w:szCs w:val="21"/>
                     </w:rPr>
-                    <w:t>Focal Point</w:t>
+                    <w:t>Offensive Security</w:t>
                   </w:r>
                 </w:p>
               </w:tc>
@@ -830,7 +975,7 @@
                       <w:sz w:val="21"/>
                       <w:szCs w:val="21"/>
                     </w:rPr>
-                    <w:t>2020-07</w:t>
+                    <w:t>2020-04</w:t>
                   </w:r>
                 </w:p>
               </w:tc>
@@ -856,7 +1001,7 @@
                       <w:sz w:val="21"/>
                       <w:szCs w:val="21"/>
                     </w:rPr>
-                    <w:t>Offensive Security Certified Professional</w:t>
+                    <w:t>Hunt Methodology and Practices</w:t>
                   </w:r>
                 </w:p>
               </w:tc>
@@ -878,7 +1023,7 @@
                       <w:sz w:val="21"/>
                       <w:szCs w:val="21"/>
                     </w:rPr>
-                    <w:t>Offensive Security</w:t>
+                    <w:t>FireEye</w:t>
                   </w:r>
                 </w:p>
               </w:tc>
@@ -900,7 +1045,7 @@
                       <w:sz w:val="21"/>
                       <w:szCs w:val="21"/>
                     </w:rPr>
-                    <w:t>2020-04</w:t>
+                    <w:t>2020-02</w:t>
                   </w:r>
                 </w:p>
               </w:tc>
@@ -929,7 +1074,15 @@
                       <w:sz w:val="21"/>
                       <w:szCs w:val="21"/>
                     </w:rPr>
-                    <w:t>Hunt Methodology and Practices</w:t>
+                    <w:t>Joint</w:t>
+                  </w:r>
+                  <w:r>
+                    <w:rPr>
+                      <w:b w:val="0"/>
+                      <w:sz w:val="21"/>
+                      <w:szCs w:val="21"/>
+                    </w:rPr>
+                    <w:t xml:space="preserve"> Cyber Analytics Development Workshop</w:t>
                   </w:r>
                 </w:p>
               </w:tc>
@@ -951,7 +1104,7 @@
                       <w:sz w:val="21"/>
                       <w:szCs w:val="21"/>
                     </w:rPr>
-                    <w:t>FireEye</w:t>
+                    <w:t>MITRE</w:t>
                   </w:r>
                 </w:p>
               </w:tc>
@@ -973,7 +1126,7 @@
                       <w:sz w:val="21"/>
                       <w:szCs w:val="21"/>
                     </w:rPr>
-                    <w:t>2020-02</w:t>
+                    <w:t>2019-12</w:t>
                   </w:r>
                 </w:p>
               </w:tc>
@@ -999,15 +1152,7 @@
                       <w:sz w:val="21"/>
                       <w:szCs w:val="21"/>
                     </w:rPr>
-                    <w:t>Joint</w:t>
-                  </w:r>
-                  <w:r>
-                    <w:rPr>
-                      <w:b w:val="0"/>
-                      <w:sz w:val="21"/>
-                      <w:szCs w:val="21"/>
-                    </w:rPr>
-                    <w:t xml:space="preserve"> Cyber Analytics Development Workshop</w:t>
+                    <w:t>*Cyber Threat Emulation</w:t>
                   </w:r>
                 </w:p>
               </w:tc>
@@ -1029,7 +1174,7 @@
                       <w:sz w:val="21"/>
                       <w:szCs w:val="21"/>
                     </w:rPr>
-                    <w:t>MITRE</w:t>
+                    <w:t>NIOC</w:t>
                   </w:r>
                 </w:p>
               </w:tc>
@@ -1051,7 +1196,7 @@
                       <w:sz w:val="21"/>
                       <w:szCs w:val="21"/>
                     </w:rPr>
-                    <w:t>2019-12</w:t>
+                    <w:t>2019-05</w:t>
                   </w:r>
                 </w:p>
               </w:tc>
@@ -1080,7 +1225,7 @@
                       <w:sz w:val="21"/>
                       <w:szCs w:val="21"/>
                     </w:rPr>
-                    <w:t>*Cyber Threat Emulation</w:t>
+                    <w:t>*Intermediate Cyber Corp</w:t>
                   </w:r>
                 </w:p>
               </w:tc>
@@ -1124,7 +1269,7 @@
                       <w:sz w:val="21"/>
                       <w:szCs w:val="21"/>
                     </w:rPr>
-                    <w:t>2019-05</w:t>
+                    <w:t>2019-01</w:t>
                   </w:r>
                 </w:p>
               </w:tc>
@@ -1150,7 +1295,7 @@
                       <w:sz w:val="21"/>
                       <w:szCs w:val="21"/>
                     </w:rPr>
-                    <w:t>*Intermediate Cyber Corp</w:t>
+                    <w:t>*Cyber Security Technician</w:t>
                   </w:r>
                 </w:p>
               </w:tc>
@@ -1172,7 +1317,7 @@
                       <w:sz w:val="21"/>
                       <w:szCs w:val="21"/>
                     </w:rPr>
-                    <w:t>NIOC</w:t>
+                    <w:t>USMC</w:t>
                   </w:r>
                 </w:p>
               </w:tc>
@@ -1194,7 +1339,7 @@
                       <w:sz w:val="21"/>
                       <w:szCs w:val="21"/>
                     </w:rPr>
-                    <w:t>2019-01</w:t>
+                    <w:t>2017-04</w:t>
                   </w:r>
                 </w:p>
               </w:tc>
@@ -1223,7 +1368,7 @@
                       <w:sz w:val="21"/>
                       <w:szCs w:val="21"/>
                     </w:rPr>
-                    <w:t>*Cyber Security Technician</w:t>
+                    <w:t>*Information Technology and Cyber Network Systems</w:t>
                   </w:r>
                 </w:p>
               </w:tc>
@@ -1267,7 +1412,7 @@
                       <w:sz w:val="21"/>
                       <w:szCs w:val="21"/>
                     </w:rPr>
-                    <w:t>2017-04</w:t>
+                    <w:t>2016-08</w:t>
                   </w:r>
                 </w:p>
               </w:tc>
@@ -1293,7 +1438,7 @@
                       <w:sz w:val="21"/>
                       <w:szCs w:val="21"/>
                     </w:rPr>
-                    <w:t>*Information Technology and Cyber Network Systems</w:t>
+                    <w:t>*Telecommunication Systems</w:t>
                   </w:r>
                 </w:p>
               </w:tc>
@@ -1337,79 +1482,6 @@
                       <w:sz w:val="21"/>
                       <w:szCs w:val="21"/>
                     </w:rPr>
-                    <w:t>2016-08</w:t>
-                  </w:r>
-                </w:p>
-              </w:tc>
-            </w:tr>
-            <w:tr>
-              <w:trPr>
-                <w:cnfStyle w:val="000000100000" w:firstRow="0" w:lastRow="0" w:firstColumn="0" w:lastColumn="0" w:oddVBand="0" w:evenVBand="0" w:oddHBand="1" w:evenHBand="0" w:firstRowFirstColumn="0" w:firstRowLastColumn="0" w:lastRowFirstColumn="0" w:lastRowLastColumn="0"/>
-              </w:trPr>
-              <w:tc>
-                <w:tcPr>
-                  <w:cnfStyle w:val="001000000000" w:firstRow="0" w:lastRow="0" w:firstColumn="1" w:lastColumn="0" w:oddVBand="0" w:evenVBand="0" w:oddHBand="0" w:evenHBand="0" w:firstRowFirstColumn="0" w:firstRowLastColumn="0" w:lastRowFirstColumn="0" w:lastRowLastColumn="0"/>
-                  <w:tcW w:w="5020" w:type="dxa"/>
-                </w:tcPr>
-                <w:p>
-                  <w:pPr>
-                    <w:spacing w:after="0" w:line="240" w:lineRule="auto"/>
-                    <w:rPr>
-                      <w:b w:val="0"/>
-                      <w:sz w:val="21"/>
-                      <w:szCs w:val="21"/>
-                    </w:rPr>
-                  </w:pPr>
-                  <w:r>
-                    <w:rPr>
-                      <w:b w:val="0"/>
-                      <w:sz w:val="21"/>
-                      <w:szCs w:val="21"/>
-                    </w:rPr>
-                    <w:t>*Telecommunication Systems</w:t>
-                  </w:r>
-                </w:p>
-              </w:tc>
-              <w:tc>
-                <w:tcPr>
-                  <w:tcW w:w="1890" w:type="dxa"/>
-                </w:tcPr>
-                <w:p>
-                  <w:pPr>
-                    <w:spacing w:after="0" w:line="240" w:lineRule="auto"/>
-                    <w:cnfStyle w:val="000000100000" w:firstRow="0" w:lastRow="0" w:firstColumn="0" w:lastColumn="0" w:oddVBand="0" w:evenVBand="0" w:oddHBand="1" w:evenHBand="0" w:firstRowFirstColumn="0" w:firstRowLastColumn="0" w:lastRowFirstColumn="0" w:lastRowLastColumn="0"/>
-                    <w:rPr>
-                      <w:sz w:val="21"/>
-                      <w:szCs w:val="21"/>
-                    </w:rPr>
-                  </w:pPr>
-                  <w:r>
-                    <w:rPr>
-                      <w:sz w:val="21"/>
-                      <w:szCs w:val="21"/>
-                    </w:rPr>
-                    <w:t>USMC</w:t>
-                  </w:r>
-                </w:p>
-              </w:tc>
-              <w:tc>
-                <w:tcPr>
-                  <w:tcW w:w="982" w:type="dxa"/>
-                </w:tcPr>
-                <w:p>
-                  <w:pPr>
-                    <w:spacing w:after="0" w:line="240" w:lineRule="auto"/>
-                    <w:cnfStyle w:val="000000100000" w:firstRow="0" w:lastRow="0" w:firstColumn="0" w:lastColumn="0" w:oddVBand="0" w:evenVBand="0" w:oddHBand="1" w:evenHBand="0" w:firstRowFirstColumn="0" w:firstRowLastColumn="0" w:lastRowFirstColumn="0" w:lastRowLastColumn="0"/>
-                    <w:rPr>
-                      <w:sz w:val="21"/>
-                      <w:szCs w:val="21"/>
-                    </w:rPr>
-                  </w:pPr>
-                  <w:r>
-                    <w:rPr>
-                      <w:sz w:val="21"/>
-                      <w:szCs w:val="21"/>
-                    </w:rPr>
                     <w:t>2012-03</w:t>
                   </w:r>
                 </w:p>
@@ -1644,22 +1716,6 @@
             <w:r>
               <w:t xml:space="preserve"> to automate on-net actions and python scripts to generate redirector infrastructure in Cobalt Strike.</w:t>
             </w:r>
-          </w:p>
-          <w:p>
-            <w:pPr>
-              <w:pBdr>
-                <w:top w:val="none" w:sz="0" w:space="0" w:color="000000"/>
-                <w:left w:val="none" w:sz="0" w:space="0" w:color="000000"/>
-                <w:bottom w:val="single" w:sz="4" w:space="1" w:color="808080"/>
-                <w:right w:val="none" w:sz="0" w:space="0" w:color="000000"/>
-              </w:pBdr>
-              <w:spacing w:after="0" w:line="240" w:lineRule="auto"/>
-              <w:rPr>
-                <w:b/>
-                <w:sz w:val="28"/>
-                <w:szCs w:val="28"/>
-              </w:rPr>
-            </w:pPr>
           </w:p>
           <w:p>
             <w:pPr>
@@ -3730,7 +3786,7 @@
               <w:rPr>
                 <w:b/>
               </w:rPr>
-              <w:t>Udemy Courses</w:t>
+              <w:t>Udemy</w:t>
             </w:r>
           </w:p>
           <w:p>
@@ -3906,8 +3962,83 @@
               </w:rPr>
               <w:t>Advanced SSH Usage</w:t>
             </w:r>
-            <w:bookmarkStart w:id="0" w:name="_GoBack"/>
-            <w:bookmarkEnd w:id="0"/>
+          </w:p>
+          <w:p>
+            <w:pPr>
+              <w:spacing w:after="0" w:line="240" w:lineRule="auto"/>
+              <w:rPr>
+                <w:sz w:val="20"/>
+                <w:szCs w:val="20"/>
+              </w:rPr>
+            </w:pPr>
+          </w:p>
+          <w:p>
+            <w:pPr>
+              <w:spacing w:after="0" w:line="240" w:lineRule="auto"/>
+              <w:rPr>
+                <w:b/>
+              </w:rPr>
+            </w:pPr>
+            <w:proofErr w:type="spellStart"/>
+            <w:r>
+              <w:rPr>
+                <w:b/>
+              </w:rPr>
+              <w:t>TryHackMe</w:t>
+            </w:r>
+            <w:proofErr w:type="spellEnd"/>
+          </w:p>
+          <w:p>
+            <w:pPr>
+              <w:spacing w:after="0" w:line="240" w:lineRule="auto"/>
+              <w:rPr>
+                <w:sz w:val="20"/>
+                <w:szCs w:val="20"/>
+              </w:rPr>
+            </w:pPr>
+          </w:p>
+          <w:p>
+            <w:pPr>
+              <w:spacing w:after="0" w:line="240" w:lineRule="auto"/>
+              <w:rPr>
+                <w:b/>
+                <w:sz w:val="20"/>
+                <w:szCs w:val="20"/>
+              </w:rPr>
+            </w:pPr>
+            <w:r>
+              <w:rPr>
+                <w:b/>
+                <w:sz w:val="20"/>
+                <w:szCs w:val="20"/>
+              </w:rPr>
+              <w:t>2021</w:t>
+            </w:r>
+          </w:p>
+          <w:p>
+            <w:pPr>
+              <w:spacing w:after="0" w:line="240" w:lineRule="auto"/>
+              <w:rPr>
+                <w:sz w:val="20"/>
+                <w:szCs w:val="20"/>
+              </w:rPr>
+            </w:pPr>
+            <w:r>
+              <w:rPr>
+                <w:sz w:val="20"/>
+                <w:szCs w:val="20"/>
+              </w:rPr>
+              <w:t>Web Fundamentals Path</w:t>
+            </w:r>
+          </w:p>
+          <w:p>
+            <w:pPr>
+              <w:spacing w:after="0" w:line="240" w:lineRule="auto"/>
+              <w:rPr>
+                <w:sz w:val="20"/>
+                <w:szCs w:val="20"/>
+              </w:rPr>
+            </w:pPr>
           </w:p>
         </w:tc>
       </w:tr>
@@ -4119,7 +4250,10 @@
         </w:tc>
       </w:tr>
     </w:tbl>
-    <w:p/>
+    <w:p>
+      <w:bookmarkStart w:id="0" w:name="_GoBack"/>
+      <w:bookmarkEnd w:id="0"/>
+    </w:p>
     <w:sectPr>
       <w:pgSz w:w="12240" w:h="15840"/>
       <w:pgMar w:top="720" w:right="720" w:bottom="720" w:left="720" w:header="720" w:footer="720" w:gutter="0"/>
@@ -5319,7 +5453,7 @@
 </file>
 
 <file path=customXml/itemProps1.xml><?xml version="1.0" encoding="utf-8"?>
-<ds:datastoreItem xmlns:ds="http://schemas.openxmlformats.org/officeDocument/2006/customXml" ds:itemID="{D6D2FCFA-7BC3-49A2-821B-2F73B363C51F}">
+<ds:datastoreItem xmlns:ds="http://schemas.openxmlformats.org/officeDocument/2006/customXml" ds:itemID="{45073EB3-A630-4AE3-96A8-A7E5DD919CAE}">
   <ds:schemaRefs>
     <ds:schemaRef ds:uri="http://schemas.openxmlformats.org/officeDocument/2006/bibliography"/>
   </ds:schemaRefs>

</xml_diff>

<commit_message>
Added TOPS Instructor and Markdown Fundis
</commit_message>
<xml_diff>
--- a/assets/img/about/CSchmid _Resume_2021.docx
+++ b/assets/img/about/CSchmid _Resume_2021.docx
@@ -21,6 +21,7 @@
           <w:tcPr>
             <w:tcW w:w="6588" w:type="dxa"/>
             <w:shd w:val="clear" w:color="auto" w:fill="92CDDC"/>
+            <w:tcMar/>
             <w:vAlign w:val="center"/>
           </w:tcPr>
           <w:p>
@@ -44,6 +45,7 @@
             <w:tcW w:w="4428" w:type="dxa"/>
             <w:gridSpan w:val="2"/>
             <w:shd w:val="clear" w:color="auto" w:fill="92CDDC"/>
+            <w:tcMar/>
             <w:vAlign w:val="center"/>
           </w:tcPr>
           <w:p>
@@ -107,6 +109,7 @@
             <w:tcW w:w="8118" w:type="dxa"/>
             <w:gridSpan w:val="2"/>
             <w:shd w:val="clear" w:color="auto" w:fill="auto"/>
+            <w:tcMar/>
           </w:tcPr>
           <w:p>
             <w:pPr>
@@ -116,10 +119,10 @@
           <w:p>
             <w:pPr>
               <w:pBdr>
-                <w:top w:val="none" w:sz="0" w:space="0" w:color="000000"/>
-                <w:left w:val="none" w:sz="0" w:space="0" w:color="000000"/>
-                <w:bottom w:val="single" w:sz="4" w:space="1" w:color="000000"/>
-                <w:right w:val="none" w:sz="0" w:space="0" w:color="000000"/>
+                <w:top w:val="none" w:color="000000" w:sz="0" w:space="0"/>
+                <w:left w:val="none" w:color="000000" w:sz="0" w:space="0"/>
+                <w:bottom w:val="single" w:color="000000" w:sz="4" w:space="1"/>
+                <w:right w:val="none" w:color="000000" w:sz="0" w:space="0"/>
               </w:pBdr>
               <w:spacing w:after="0" w:line="240" w:lineRule="auto"/>
             </w:pPr>
@@ -178,10 +181,10 @@
           <w:p>
             <w:pPr>
               <w:pBdr>
-                <w:top w:val="none" w:sz="0" w:space="0" w:color="000000"/>
-                <w:left w:val="none" w:sz="0" w:space="0" w:color="000000"/>
-                <w:bottom w:val="single" w:sz="4" w:space="1" w:color="808080"/>
-                <w:right w:val="none" w:sz="0" w:space="0" w:color="000000"/>
+                <w:top w:val="none" w:color="000000" w:sz="0" w:space="0"/>
+                <w:left w:val="none" w:color="000000" w:sz="0" w:space="0"/>
+                <w:bottom w:val="single" w:color="808080" w:sz="4" w:space="1"/>
+                <w:right w:val="none" w:color="000000" w:sz="0" w:space="0"/>
               </w:pBdr>
               <w:spacing w:after="0" w:line="240" w:lineRule="auto"/>
               <w:rPr>
@@ -194,10 +197,10 @@
           <w:p>
             <w:pPr>
               <w:pBdr>
-                <w:top w:val="none" w:sz="0" w:space="0" w:color="000000"/>
-                <w:left w:val="none" w:sz="0" w:space="0" w:color="000000"/>
-                <w:bottom w:val="single" w:sz="4" w:space="1" w:color="808080"/>
-                <w:right w:val="none" w:sz="0" w:space="0" w:color="000000"/>
+                <w:top w:val="none" w:color="000000" w:sz="0" w:space="0"/>
+                <w:left w:val="none" w:color="000000" w:sz="0" w:space="0"/>
+                <w:bottom w:val="single" w:color="808080" w:sz="4" w:space="1"/>
+                <w:right w:val="none" w:color="000000" w:sz="0" w:space="0"/>
               </w:pBdr>
               <w:spacing w:after="0" w:line="240" w:lineRule="auto"/>
             </w:pPr>
@@ -320,10 +323,10 @@
           <w:p>
             <w:pPr>
               <w:pBdr>
-                <w:top w:val="none" w:sz="0" w:space="0" w:color="000000"/>
-                <w:left w:val="none" w:sz="0" w:space="0" w:color="000000"/>
-                <w:bottom w:val="single" w:sz="4" w:space="1" w:color="808080"/>
-                <w:right w:val="none" w:sz="0" w:space="0" w:color="000000"/>
+                <w:top w:val="none" w:color="000000" w:sz="0" w:space="0"/>
+                <w:left w:val="none" w:color="000000" w:sz="0" w:space="0"/>
+                <w:bottom w:val="single" w:color="808080" w:sz="4" w:space="1"/>
+                <w:right w:val="none" w:color="000000" w:sz="0" w:space="0"/>
               </w:pBdr>
               <w:spacing w:after="0" w:line="240" w:lineRule="auto"/>
             </w:pPr>
@@ -1491,10 +1494,10 @@
           <w:p>
             <w:pPr>
               <w:pBdr>
-                <w:top w:val="none" w:sz="0" w:space="0" w:color="000000"/>
-                <w:left w:val="none" w:sz="0" w:space="0" w:color="000000"/>
-                <w:bottom w:val="single" w:sz="4" w:space="1" w:color="808080"/>
-                <w:right w:val="none" w:sz="0" w:space="0" w:color="000000"/>
+                <w:top w:val="none" w:color="000000" w:sz="0" w:space="0"/>
+                <w:left w:val="none" w:color="000000" w:sz="0" w:space="0"/>
+                <w:bottom w:val="single" w:color="808080" w:sz="4" w:space="1"/>
+                <w:right w:val="none" w:color="000000" w:sz="0" w:space="0"/>
               </w:pBdr>
               <w:spacing w:after="0" w:line="240" w:lineRule="auto"/>
               <w:rPr>
@@ -1507,10 +1510,10 @@
           <w:p>
             <w:pPr>
               <w:pBdr>
-                <w:top w:val="none" w:sz="0" w:space="0" w:color="000000"/>
-                <w:left w:val="none" w:sz="0" w:space="0" w:color="000000"/>
-                <w:bottom w:val="single" w:sz="4" w:space="1" w:color="808080"/>
-                <w:right w:val="none" w:sz="0" w:space="0" w:color="000000"/>
+                <w:top w:val="none" w:color="000000" w:sz="0" w:space="0"/>
+                <w:left w:val="none" w:color="000000" w:sz="0" w:space="0"/>
+                <w:bottom w:val="single" w:color="808080" w:sz="4" w:space="1"/>
+                <w:right w:val="none" w:color="000000" w:sz="0" w:space="0"/>
               </w:pBdr>
               <w:spacing w:after="0" w:line="240" w:lineRule="auto"/>
             </w:pPr>
@@ -1700,10 +1703,10 @@
           <w:p>
             <w:pPr>
               <w:pBdr>
-                <w:top w:val="none" w:sz="0" w:space="0" w:color="000000"/>
-                <w:left w:val="none" w:sz="0" w:space="0" w:color="000000"/>
-                <w:bottom w:val="single" w:sz="4" w:space="1" w:color="808080"/>
-                <w:right w:val="none" w:sz="0" w:space="0" w:color="000000"/>
+                <w:top w:val="none" w:color="000000" w:sz="0" w:space="0"/>
+                <w:left w:val="none" w:color="000000" w:sz="0" w:space="0"/>
+                <w:bottom w:val="single" w:color="808080" w:sz="4" w:space="1"/>
+                <w:right w:val="none" w:color="000000" w:sz="0" w:space="0"/>
               </w:pBdr>
               <w:spacing w:after="0" w:line="240" w:lineRule="auto"/>
             </w:pPr>
@@ -1720,10 +1723,10 @@
           <w:p>
             <w:pPr>
               <w:pBdr>
-                <w:top w:val="none" w:sz="0" w:space="0" w:color="000000"/>
-                <w:left w:val="none" w:sz="0" w:space="0" w:color="000000"/>
-                <w:bottom w:val="single" w:sz="4" w:space="1" w:color="808080"/>
-                <w:right w:val="none" w:sz="0" w:space="0" w:color="000000"/>
+                <w:top w:val="none" w:color="000000" w:sz="0" w:space="0"/>
+                <w:left w:val="none" w:color="000000" w:sz="0" w:space="0"/>
+                <w:bottom w:val="single" w:color="808080" w:sz="4" w:space="1"/>
+                <w:right w:val="none" w:color="000000" w:sz="0" w:space="0"/>
               </w:pBdr>
               <w:spacing w:after="0" w:line="240" w:lineRule="auto"/>
             </w:pPr>
@@ -1788,6 +1791,11 @@
                 <w:lang w:val="en-US" w:eastAsia="en-US"/>
               </w:rPr>
               <w:tab/>
+            </w:r>
+            <w:r>
+              <w:rPr>
+                <w:lang w:val="en-US" w:eastAsia="en-US"/>
+              </w:rPr>
               <w:t xml:space="preserve">     </w:t>
             </w:r>
             <w:r>
@@ -2114,6 +2122,26 @@
                 <w:lang w:val="en-US" w:eastAsia="en-US"/>
               </w:rPr>
               <w:t>identification techniques of modern Russian malware ComRat v4.</w:t>
+            </w:r>
+          </w:p>
+          <w:p>
+            <w:pPr>
+              <w:pStyle w:val="PlainText"/>
+              <w:rPr>
+                <w:rFonts w:ascii="Consolas" w:hAnsi="Consolas" w:eastAsia="Calibri" w:cs="Consolas"/>
+                <w:sz w:val="21"/>
+                <w:szCs w:val="21"/>
+                <w:lang w:val="en-US" w:eastAsia="en-US"/>
+              </w:rPr>
+            </w:pPr>
+            <w:r>
+              <w:rPr>
+                <w:rFonts w:ascii="Calibri" w:hAnsi="Calibri" w:eastAsia="Calibri" w:cs="Calibri"/>
+                <w:sz w:val="21"/>
+                <w:szCs w:val="21"/>
+                <w:lang w:val="en-US" w:eastAsia="en-US"/>
+              </w:rPr>
+              <w:t>-Instructed MCCYWG Title 10 Operations Preparation course.</w:t>
             </w:r>
           </w:p>
           <w:p>
@@ -2628,7 +2656,8 @@
         <w:tc>
           <w:tcPr>
             <w:tcW w:w="2898" w:type="dxa"/>
-            <w:shd w:val="clear" w:color="auto" w:fill="F2F2F2"/>
+            <w:shd w:val="clear" w:color="auto" w:fill="F2F2F2" w:themeFill="background1" w:themeFillShade="F2"/>
+            <w:tcMar/>
           </w:tcPr>
           <w:p>
             <w:pPr>
@@ -3385,7 +3414,7 @@
                 <w:szCs w:val="20"/>
               </w:rPr>
             </w:pPr>
-            <w:hyperlink r:id="rId6" w:history="1">
+            <w:hyperlink w:history="1" r:id="rId6">
               <w:r>
                 <w:rPr>
                   <w:rStyle w:val="Hyperlink"/>
@@ -3965,6 +3994,25 @@
           </w:p>
           <w:p>
             <w:pPr>
+              <w:pStyle w:val="Normal"/>
+              <w:spacing w:after="0" w:line="240" w:lineRule="auto"/>
+              <w:rPr>
+                <w:rFonts w:ascii="Calibri" w:hAnsi="Calibri" w:eastAsia="Calibri" w:cs="Times New Roman"/>
+                <w:sz w:val="22"/>
+                <w:szCs w:val="22"/>
+              </w:rPr>
+            </w:pPr>
+            <w:r>
+              <w:rPr>
+                <w:rFonts w:ascii="Calibri" w:hAnsi="Calibri" w:eastAsia="Calibri" w:cs="Times New Roman"/>
+                <w:sz w:val="20"/>
+                <w:szCs w:val="20"/>
+              </w:rPr>
+              <w:t>Markdown Fundamentals</w:t>
+            </w:r>
+          </w:p>
+          <w:p>
+            <w:pPr>
               <w:spacing w:after="0" w:line="240" w:lineRule="auto"/>
               <w:rPr>
                 <w:sz w:val="20"/>
@@ -4048,6 +4096,7 @@
             <w:tcW w:w="8118" w:type="dxa"/>
             <w:gridSpan w:val="2"/>
             <w:shd w:val="clear" w:color="auto" w:fill="auto"/>
+            <w:tcMar/>
           </w:tcPr>
           <w:p>
             <w:pPr>
@@ -4239,7 +4288,8 @@
         <w:tc>
           <w:tcPr>
             <w:tcW w:w="2898" w:type="dxa"/>
-            <w:shd w:val="clear" w:color="auto" w:fill="F2F2F2"/>
+            <w:shd w:val="clear" w:color="auto" w:fill="F2F2F2" w:themeFill="background1" w:themeFillShade="F2"/>
+            <w:tcMar/>
           </w:tcPr>
           <w:p>
             <w:pPr>
@@ -4251,11 +4301,11 @@
       </w:tr>
     </w:tbl>
     <w:p>
-      <w:bookmarkStart w:id="0" w:name="_GoBack"/>
+      <w:bookmarkStart w:name="_GoBack" w:id="0"/>
       <w:bookmarkEnd w:id="0"/>
     </w:p>
     <w:sectPr>
-      <w:pgSz w:w="12240" w:h="15840"/>
+      <w:pgSz w:w="12240" w:h="15840" w:orient="portrait"/>
       <w:pgMar w:top="720" w:right="720" w:bottom="720" w:left="720" w:header="720" w:footer="720" w:gutter="0"/>
       <w:cols w:space="720"/>
       <w:docGrid w:linePitch="360"/>
@@ -4278,7 +4328,7 @@
         <w:ind w:left="720" w:hanging="360"/>
       </w:pPr>
       <w:rPr>
-        <w:rFonts w:ascii="Calibri" w:eastAsia="Calibri" w:hAnsi="Calibri" w:cs="Calibri" w:hint="default"/>
+        <w:rFonts w:hint="default" w:ascii="Calibri" w:hAnsi="Calibri" w:eastAsia="Calibri" w:cs="Calibri"/>
       </w:rPr>
     </w:lvl>
     <w:lvl w:ilvl="1" w:tplc="04090003" w:tentative="1">
@@ -4290,7 +4340,7 @@
         <w:ind w:left="1440" w:hanging="360"/>
       </w:pPr>
       <w:rPr>
-        <w:rFonts w:ascii="Courier New" w:hAnsi="Courier New" w:cs="Courier New" w:hint="default"/>
+        <w:rFonts w:hint="default" w:ascii="Courier New" w:hAnsi="Courier New" w:cs="Courier New"/>
       </w:rPr>
     </w:lvl>
     <w:lvl w:ilvl="2" w:tplc="04090005" w:tentative="1">
@@ -4302,7 +4352,7 @@
         <w:ind w:left="2160" w:hanging="360"/>
       </w:pPr>
       <w:rPr>
-        <w:rFonts w:ascii="Wingdings" w:hAnsi="Wingdings" w:hint="default"/>
+        <w:rFonts w:hint="default" w:ascii="Wingdings" w:hAnsi="Wingdings"/>
       </w:rPr>
     </w:lvl>
     <w:lvl w:ilvl="3" w:tplc="04090001" w:tentative="1">
@@ -4314,7 +4364,7 @@
         <w:ind w:left="2880" w:hanging="360"/>
       </w:pPr>
       <w:rPr>
-        <w:rFonts w:ascii="Symbol" w:hAnsi="Symbol" w:hint="default"/>
+        <w:rFonts w:hint="default" w:ascii="Symbol" w:hAnsi="Symbol"/>
       </w:rPr>
     </w:lvl>
     <w:lvl w:ilvl="4" w:tplc="04090003" w:tentative="1">
@@ -4326,7 +4376,7 @@
         <w:ind w:left="3600" w:hanging="360"/>
       </w:pPr>
       <w:rPr>
-        <w:rFonts w:ascii="Courier New" w:hAnsi="Courier New" w:cs="Courier New" w:hint="default"/>
+        <w:rFonts w:hint="default" w:ascii="Courier New" w:hAnsi="Courier New" w:cs="Courier New"/>
       </w:rPr>
     </w:lvl>
     <w:lvl w:ilvl="5" w:tplc="04090005" w:tentative="1">
@@ -4338,7 +4388,7 @@
         <w:ind w:left="4320" w:hanging="360"/>
       </w:pPr>
       <w:rPr>
-        <w:rFonts w:ascii="Wingdings" w:hAnsi="Wingdings" w:hint="default"/>
+        <w:rFonts w:hint="default" w:ascii="Wingdings" w:hAnsi="Wingdings"/>
       </w:rPr>
     </w:lvl>
     <w:lvl w:ilvl="6" w:tplc="04090001" w:tentative="1">
@@ -4350,7 +4400,7 @@
         <w:ind w:left="5040" w:hanging="360"/>
       </w:pPr>
       <w:rPr>
-        <w:rFonts w:ascii="Symbol" w:hAnsi="Symbol" w:hint="default"/>
+        <w:rFonts w:hint="default" w:ascii="Symbol" w:hAnsi="Symbol"/>
       </w:rPr>
     </w:lvl>
     <w:lvl w:ilvl="7" w:tplc="04090003" w:tentative="1">
@@ -4362,7 +4412,7 @@
         <w:ind w:left="5760" w:hanging="360"/>
       </w:pPr>
       <w:rPr>
-        <w:rFonts w:ascii="Courier New" w:hAnsi="Courier New" w:cs="Courier New" w:hint="default"/>
+        <w:rFonts w:hint="default" w:ascii="Courier New" w:hAnsi="Courier New" w:cs="Courier New"/>
       </w:rPr>
     </w:lvl>
     <w:lvl w:ilvl="8" w:tplc="04090005" w:tentative="1">
@@ -4374,7 +4424,7 @@
         <w:ind w:left="6480" w:hanging="360"/>
       </w:pPr>
       <w:rPr>
-        <w:rFonts w:ascii="Wingdings" w:hAnsi="Wingdings" w:hint="default"/>
+        <w:rFonts w:hint="default" w:ascii="Wingdings" w:hAnsi="Wingdings"/>
       </w:rPr>
     </w:lvl>
   </w:abstractNum>
@@ -4390,7 +4440,7 @@
         <w:ind w:left="720" w:hanging="360"/>
       </w:pPr>
       <w:rPr>
-        <w:rFonts w:ascii="Calibri" w:eastAsia="Calibri" w:hAnsi="Calibri" w:cs="Calibri" w:hint="default"/>
+        <w:rFonts w:hint="default" w:ascii="Calibri" w:hAnsi="Calibri" w:eastAsia="Calibri" w:cs="Calibri"/>
       </w:rPr>
     </w:lvl>
     <w:lvl w:ilvl="1" w:tplc="04090003" w:tentative="1">
@@ -4402,7 +4452,7 @@
         <w:ind w:left="1440" w:hanging="360"/>
       </w:pPr>
       <w:rPr>
-        <w:rFonts w:ascii="Courier New" w:hAnsi="Courier New" w:cs="Courier New" w:hint="default"/>
+        <w:rFonts w:hint="default" w:ascii="Courier New" w:hAnsi="Courier New" w:cs="Courier New"/>
       </w:rPr>
     </w:lvl>
     <w:lvl w:ilvl="2" w:tplc="04090005" w:tentative="1">
@@ -4414,7 +4464,7 @@
         <w:ind w:left="2160" w:hanging="360"/>
       </w:pPr>
       <w:rPr>
-        <w:rFonts w:ascii="Wingdings" w:hAnsi="Wingdings" w:hint="default"/>
+        <w:rFonts w:hint="default" w:ascii="Wingdings" w:hAnsi="Wingdings"/>
       </w:rPr>
     </w:lvl>
     <w:lvl w:ilvl="3" w:tplc="04090001" w:tentative="1">
@@ -4426,7 +4476,7 @@
         <w:ind w:left="2880" w:hanging="360"/>
       </w:pPr>
       <w:rPr>
-        <w:rFonts w:ascii="Symbol" w:hAnsi="Symbol" w:hint="default"/>
+        <w:rFonts w:hint="default" w:ascii="Symbol" w:hAnsi="Symbol"/>
       </w:rPr>
     </w:lvl>
     <w:lvl w:ilvl="4" w:tplc="04090003" w:tentative="1">
@@ -4438,7 +4488,7 @@
         <w:ind w:left="3600" w:hanging="360"/>
       </w:pPr>
       <w:rPr>
-        <w:rFonts w:ascii="Courier New" w:hAnsi="Courier New" w:cs="Courier New" w:hint="default"/>
+        <w:rFonts w:hint="default" w:ascii="Courier New" w:hAnsi="Courier New" w:cs="Courier New"/>
       </w:rPr>
     </w:lvl>
     <w:lvl w:ilvl="5" w:tplc="04090005" w:tentative="1">
@@ -4450,7 +4500,7 @@
         <w:ind w:left="4320" w:hanging="360"/>
       </w:pPr>
       <w:rPr>
-        <w:rFonts w:ascii="Wingdings" w:hAnsi="Wingdings" w:hint="default"/>
+        <w:rFonts w:hint="default" w:ascii="Wingdings" w:hAnsi="Wingdings"/>
       </w:rPr>
     </w:lvl>
     <w:lvl w:ilvl="6" w:tplc="04090001" w:tentative="1">
@@ -4462,7 +4512,7 @@
         <w:ind w:left="5040" w:hanging="360"/>
       </w:pPr>
       <w:rPr>
-        <w:rFonts w:ascii="Symbol" w:hAnsi="Symbol" w:hint="default"/>
+        <w:rFonts w:hint="default" w:ascii="Symbol" w:hAnsi="Symbol"/>
       </w:rPr>
     </w:lvl>
     <w:lvl w:ilvl="7" w:tplc="04090003" w:tentative="1">
@@ -4474,7 +4524,7 @@
         <w:ind w:left="5760" w:hanging="360"/>
       </w:pPr>
       <w:rPr>
-        <w:rFonts w:ascii="Courier New" w:hAnsi="Courier New" w:cs="Courier New" w:hint="default"/>
+        <w:rFonts w:hint="default" w:ascii="Courier New" w:hAnsi="Courier New" w:cs="Courier New"/>
       </w:rPr>
     </w:lvl>
     <w:lvl w:ilvl="8" w:tplc="04090005" w:tentative="1">
@@ -4486,7 +4536,7 @@
         <w:ind w:left="6480" w:hanging="360"/>
       </w:pPr>
       <w:rPr>
-        <w:rFonts w:ascii="Wingdings" w:hAnsi="Wingdings" w:hint="default"/>
+        <w:rFonts w:hint="default" w:ascii="Wingdings" w:hAnsi="Wingdings"/>
       </w:rPr>
     </w:lvl>
   </w:abstractNum>
@@ -4500,11 +4550,11 @@
 </file>
 
 <file path=word/styles.xml><?xml version="1.0" encoding="utf-8"?>
-<w:styles xmlns:mc="http://schemas.openxmlformats.org/markup-compatibility/2006" xmlns:r="http://schemas.openxmlformats.org/officeDocument/2006/relationships" xmlns:w="http://schemas.openxmlformats.org/wordprocessingml/2006/main" xmlns:w14="http://schemas.microsoft.com/office/word/2010/wordml" xmlns:w15="http://schemas.microsoft.com/office/word/2012/wordml" xmlns:w16se="http://schemas.microsoft.com/office/word/2015/wordml/symex" mc:Ignorable="w14 w15 w16se">
+<w:styles xmlns:wp14="http://schemas.microsoft.com/office/word/2010/wordprocessingDrawing" xmlns:mc="http://schemas.openxmlformats.org/markup-compatibility/2006" xmlns:r="http://schemas.openxmlformats.org/officeDocument/2006/relationships" xmlns:w="http://schemas.openxmlformats.org/wordprocessingml/2006/main" xmlns:w14="http://schemas.microsoft.com/office/word/2010/wordml" xmlns:w15="http://schemas.microsoft.com/office/word/2012/wordml" xmlns:w16se="http://schemas.microsoft.com/office/word/2015/wordml/symex" mc:Ignorable="w14 w15 w16se wp14">
   <w:docDefaults>
     <w:rPrDefault>
       <w:rPr>
-        <w:rFonts w:ascii="Times New Roman" w:eastAsia="Times New Roman" w:hAnsi="Times New Roman" w:cs="Times New Roman"/>
+        <w:rFonts w:ascii="Times New Roman" w:hAnsi="Times New Roman" w:eastAsia="Times New Roman" w:cs="Times New Roman"/>
         <w:lang w:val="en-US" w:eastAsia="en-US" w:bidi="ar-SA"/>
       </w:rPr>
     </w:rPrDefault>
@@ -4513,14 +4563,14 @@
   <w:latentStyles w:defLockedState="0" w:defUIPriority="99" w:defSemiHidden="0" w:defUnhideWhenUsed="0" w:defQFormat="0" w:count="371">
     <w:lsdException w:name="Normal" w:uiPriority="0" w:qFormat="1"/>
     <w:lsdException w:name="heading 1" w:uiPriority="9" w:qFormat="1"/>
-    <w:lsdException w:name="heading 2" w:semiHidden="1" w:uiPriority="9" w:unhideWhenUsed="1" w:qFormat="1"/>
-    <w:lsdException w:name="heading 3" w:semiHidden="1" w:uiPriority="9" w:unhideWhenUsed="1" w:qFormat="1"/>
-    <w:lsdException w:name="heading 4" w:semiHidden="1" w:uiPriority="9" w:unhideWhenUsed="1" w:qFormat="1"/>
-    <w:lsdException w:name="heading 5" w:semiHidden="1" w:uiPriority="9" w:unhideWhenUsed="1" w:qFormat="1"/>
-    <w:lsdException w:name="heading 6" w:semiHidden="1" w:uiPriority="9" w:unhideWhenUsed="1" w:qFormat="1"/>
-    <w:lsdException w:name="heading 7" w:semiHidden="1" w:uiPriority="9" w:unhideWhenUsed="1" w:qFormat="1"/>
-    <w:lsdException w:name="heading 8" w:semiHidden="1" w:uiPriority="9" w:unhideWhenUsed="1" w:qFormat="1"/>
-    <w:lsdException w:name="heading 9" w:semiHidden="1" w:uiPriority="9" w:unhideWhenUsed="1" w:qFormat="1"/>
+    <w:lsdException w:name="heading 2" w:uiPriority="9" w:semiHidden="1" w:unhideWhenUsed="1" w:qFormat="1"/>
+    <w:lsdException w:name="heading 3" w:uiPriority="9" w:semiHidden="1" w:unhideWhenUsed="1" w:qFormat="1"/>
+    <w:lsdException w:name="heading 4" w:uiPriority="9" w:semiHidden="1" w:unhideWhenUsed="1" w:qFormat="1"/>
+    <w:lsdException w:name="heading 5" w:uiPriority="9" w:semiHidden="1" w:unhideWhenUsed="1" w:qFormat="1"/>
+    <w:lsdException w:name="heading 6" w:uiPriority="9" w:semiHidden="1" w:unhideWhenUsed="1" w:qFormat="1"/>
+    <w:lsdException w:name="heading 7" w:uiPriority="9" w:semiHidden="1" w:unhideWhenUsed="1" w:qFormat="1"/>
+    <w:lsdException w:name="heading 8" w:uiPriority="9" w:semiHidden="1" w:unhideWhenUsed="1" w:qFormat="1"/>
+    <w:lsdException w:name="heading 9" w:uiPriority="9" w:semiHidden="1" w:unhideWhenUsed="1" w:qFormat="1"/>
     <w:lsdException w:name="index 1" w:semiHidden="1" w:unhideWhenUsed="1"/>
     <w:lsdException w:name="index 2" w:semiHidden="1" w:unhideWhenUsed="1"/>
     <w:lsdException w:name="index 3" w:semiHidden="1" w:unhideWhenUsed="1"/>
@@ -4530,15 +4580,15 @@
     <w:lsdException w:name="index 7" w:semiHidden="1" w:unhideWhenUsed="1"/>
     <w:lsdException w:name="index 8" w:semiHidden="1" w:unhideWhenUsed="1"/>
     <w:lsdException w:name="index 9" w:semiHidden="1" w:unhideWhenUsed="1"/>
-    <w:lsdException w:name="toc 1" w:semiHidden="1" w:uiPriority="39" w:unhideWhenUsed="1"/>
-    <w:lsdException w:name="toc 2" w:semiHidden="1" w:uiPriority="39" w:unhideWhenUsed="1"/>
-    <w:lsdException w:name="toc 3" w:semiHidden="1" w:uiPriority="39" w:unhideWhenUsed="1"/>
-    <w:lsdException w:name="toc 4" w:semiHidden="1" w:uiPriority="39" w:unhideWhenUsed="1"/>
-    <w:lsdException w:name="toc 5" w:semiHidden="1" w:uiPriority="39" w:unhideWhenUsed="1"/>
-    <w:lsdException w:name="toc 6" w:semiHidden="1" w:uiPriority="39" w:unhideWhenUsed="1"/>
-    <w:lsdException w:name="toc 7" w:semiHidden="1" w:uiPriority="39" w:unhideWhenUsed="1"/>
-    <w:lsdException w:name="toc 8" w:semiHidden="1" w:uiPriority="39" w:unhideWhenUsed="1"/>
-    <w:lsdException w:name="toc 9" w:semiHidden="1" w:uiPriority="39" w:unhideWhenUsed="1"/>
+    <w:lsdException w:name="toc 1" w:uiPriority="39" w:semiHidden="1" w:unhideWhenUsed="1"/>
+    <w:lsdException w:name="toc 2" w:uiPriority="39" w:semiHidden="1" w:unhideWhenUsed="1"/>
+    <w:lsdException w:name="toc 3" w:uiPriority="39" w:semiHidden="1" w:unhideWhenUsed="1"/>
+    <w:lsdException w:name="toc 4" w:uiPriority="39" w:semiHidden="1" w:unhideWhenUsed="1"/>
+    <w:lsdException w:name="toc 5" w:uiPriority="39" w:semiHidden="1" w:unhideWhenUsed="1"/>
+    <w:lsdException w:name="toc 6" w:uiPriority="39" w:semiHidden="1" w:unhideWhenUsed="1"/>
+    <w:lsdException w:name="toc 7" w:uiPriority="39" w:semiHidden="1" w:unhideWhenUsed="1"/>
+    <w:lsdException w:name="toc 8" w:uiPriority="39" w:semiHidden="1" w:unhideWhenUsed="1"/>
+    <w:lsdException w:name="toc 9" w:uiPriority="39" w:semiHidden="1" w:unhideWhenUsed="1"/>
     <w:lsdException w:name="Normal Indent" w:semiHidden="1" w:unhideWhenUsed="1"/>
     <w:lsdException w:name="footnote text" w:semiHidden="1" w:unhideWhenUsed="1"/>
     <w:lsdException w:name="annotation text" w:semiHidden="1" w:unhideWhenUsed="1"/>
@@ -4576,7 +4626,7 @@
     <w:lsdException w:name="Title" w:uiPriority="10" w:qFormat="1"/>
     <w:lsdException w:name="Closing" w:semiHidden="1" w:unhideWhenUsed="1"/>
     <w:lsdException w:name="Signature" w:semiHidden="1" w:unhideWhenUsed="1"/>
-    <w:lsdException w:name="Default Paragraph Font" w:semiHidden="1" w:uiPriority="1" w:unhideWhenUsed="1"/>
+    <w:lsdException w:name="Default Paragraph Font" w:uiPriority="1" w:semiHidden="1" w:unhideWhenUsed="1"/>
     <w:lsdException w:name="Body Text" w:semiHidden="1" w:unhideWhenUsed="1"/>
     <w:lsdException w:name="Body Text Indent" w:semiHidden="1" w:unhideWhenUsed="1"/>
     <w:lsdException w:name="List Continue" w:semiHidden="1" w:unhideWhenUsed="1"/>
@@ -4776,8 +4826,8 @@
     <w:lsdException w:name="Subtle Reference" w:uiPriority="31" w:qFormat="1"/>
     <w:lsdException w:name="Intense Reference" w:uiPriority="32" w:qFormat="1"/>
     <w:lsdException w:name="Book Title" w:uiPriority="33" w:qFormat="1"/>
-    <w:lsdException w:name="Bibliography" w:semiHidden="1" w:uiPriority="37" w:unhideWhenUsed="1"/>
-    <w:lsdException w:name="TOC Heading" w:semiHidden="1" w:uiPriority="39" w:unhideWhenUsed="1" w:qFormat="1"/>
+    <w:lsdException w:name="Bibliography" w:uiPriority="37" w:semiHidden="1" w:unhideWhenUsed="1"/>
+    <w:lsdException w:name="TOC Heading" w:uiPriority="39" w:semiHidden="1" w:unhideWhenUsed="1" w:qFormat="1"/>
     <w:lsdException w:name="Plain Table 1" w:uiPriority="41"/>
     <w:lsdException w:name="Plain Table 2" w:uiPriority="42"/>
     <w:lsdException w:name="Plain Table 3" w:uiPriority="43"/>
@@ -4883,7 +4933,7 @@
     <w:lsdException w:name="List Table 6 Colorful Accent 6" w:uiPriority="51"/>
     <w:lsdException w:name="List Table 7 Colorful Accent 6" w:uiPriority="52"/>
   </w:latentStyles>
-  <w:style w:type="paragraph" w:default="1" w:styleId="Normal">
+  <w:style w:type="paragraph" w:styleId="Normal" w:default="1">
     <w:name w:val="Normal"/>
     <w:qFormat/>
     <w:rsid w:val="004D77C4"/>
@@ -4892,19 +4942,19 @@
       <w:spacing w:after="200" w:line="276" w:lineRule="auto"/>
     </w:pPr>
     <w:rPr>
-      <w:rFonts w:ascii="Calibri" w:eastAsia="Calibri" w:hAnsi="Calibri"/>
+      <w:rFonts w:ascii="Calibri" w:hAnsi="Calibri" w:eastAsia="Calibri"/>
       <w:sz w:val="22"/>
       <w:szCs w:val="22"/>
       <w:lang w:eastAsia="zh-CN"/>
     </w:rPr>
   </w:style>
-  <w:style w:type="character" w:default="1" w:styleId="DefaultParagraphFont">
+  <w:style w:type="character" w:styleId="DefaultParagraphFont" w:default="1">
     <w:name w:val="Default Paragraph Font"/>
     <w:uiPriority w:val="1"/>
     <w:semiHidden/>
     <w:unhideWhenUsed/>
   </w:style>
-  <w:style w:type="table" w:default="1" w:styleId="TableNormal">
+  <w:style w:type="table" w:styleId="TableNormal" w:default="1">
     <w:name w:val="Normal Table"/>
     <w:uiPriority w:val="99"/>
     <w:semiHidden/>
@@ -4919,34 +4969,34 @@
       </w:tblCellMar>
     </w:tblPr>
   </w:style>
-  <w:style w:type="numbering" w:default="1" w:styleId="NoList">
+  <w:style w:type="numbering" w:styleId="NoList" w:default="1">
     <w:name w:val="No List"/>
     <w:uiPriority w:val="99"/>
     <w:semiHidden/>
     <w:unhideWhenUsed/>
   </w:style>
-  <w:style w:type="character" w:customStyle="1" w:styleId="WW8Num1z0">
+  <w:style w:type="character" w:styleId="WW8Num1z0" w:customStyle="1">
     <w:name w:val="WW8Num1z0"/>
     <w:rPr>
-      <w:rFonts w:ascii="Calibri" w:eastAsia="Calibri" w:hAnsi="Calibri" w:cs="Times New Roman" w:hint="default"/>
+      <w:rFonts w:hint="default" w:ascii="Calibri" w:hAnsi="Calibri" w:eastAsia="Calibri" w:cs="Times New Roman"/>
     </w:rPr>
   </w:style>
-  <w:style w:type="character" w:customStyle="1" w:styleId="WW8Num1z1">
+  <w:style w:type="character" w:styleId="WW8Num1z1" w:customStyle="1">
     <w:name w:val="WW8Num1z1"/>
     <w:rPr>
-      <w:rFonts w:ascii="Courier New" w:hAnsi="Courier New" w:cs="Courier New" w:hint="default"/>
+      <w:rFonts w:hint="default" w:ascii="Courier New" w:hAnsi="Courier New" w:cs="Courier New"/>
     </w:rPr>
   </w:style>
-  <w:style w:type="character" w:customStyle="1" w:styleId="WW8Num1z2">
+  <w:style w:type="character" w:styleId="WW8Num1z2" w:customStyle="1">
     <w:name w:val="WW8Num1z2"/>
     <w:rPr>
-      <w:rFonts w:ascii="Wingdings" w:hAnsi="Wingdings" w:cs="Wingdings" w:hint="default"/>
+      <w:rFonts w:hint="default" w:ascii="Wingdings" w:hAnsi="Wingdings" w:cs="Wingdings"/>
     </w:rPr>
   </w:style>
-  <w:style w:type="character" w:customStyle="1" w:styleId="WW8Num1z3">
+  <w:style w:type="character" w:styleId="WW8Num1z3" w:customStyle="1">
     <w:name w:val="WW8Num1z3"/>
     <w:rPr>
-      <w:rFonts w:ascii="Symbol" w:hAnsi="Symbol" w:cs="Symbol" w:hint="default"/>
+      <w:rFonts w:hint="default" w:ascii="Symbol" w:hAnsi="Symbol" w:cs="Symbol"/>
     </w:rPr>
   </w:style>
   <w:style w:type="character" w:styleId="Hyperlink">
@@ -4956,20 +5006,20 @@
       <w:u w:val="single"/>
     </w:rPr>
   </w:style>
-  <w:style w:type="character" w:customStyle="1" w:styleId="apple-style-span">
+  <w:style w:type="character" w:styleId="apple-style-span" w:customStyle="1">
     <w:name w:val="apple-style-span"/>
     <w:basedOn w:val="DefaultParagraphFont"/>
   </w:style>
-  <w:style w:type="character" w:customStyle="1" w:styleId="PlainTextChar">
+  <w:style w:type="character" w:styleId="PlainTextChar" w:customStyle="1">
     <w:name w:val="Plain Text Char"/>
     <w:uiPriority w:val="99"/>
     <w:rPr>
-      <w:rFonts w:ascii="Consolas" w:eastAsia="Calibri" w:hAnsi="Consolas" w:cs="Times New Roman"/>
+      <w:rFonts w:ascii="Consolas" w:hAnsi="Consolas" w:eastAsia="Calibri" w:cs="Times New Roman"/>
       <w:sz w:val="21"/>
       <w:szCs w:val="21"/>
     </w:rPr>
   </w:style>
-  <w:style w:type="paragraph" w:customStyle="1" w:styleId="Heading">
+  <w:style w:type="paragraph" w:styleId="Heading" w:customStyle="1">
     <w:name w:val="Heading"/>
     <w:basedOn w:val="Normal"/>
     <w:next w:val="BodyText"/>
@@ -4978,7 +5028,7 @@
       <w:spacing w:before="240" w:after="120"/>
     </w:pPr>
     <w:rPr>
-      <w:rFonts w:ascii="Liberation Sans" w:eastAsia="Droid Sans Fallback" w:hAnsi="Liberation Sans" w:cs="FreeSans"/>
+      <w:rFonts w:ascii="Liberation Sans" w:hAnsi="Liberation Sans" w:eastAsia="Droid Sans Fallback" w:cs="FreeSans"/>
       <w:sz w:val="28"/>
       <w:szCs w:val="28"/>
     </w:rPr>
@@ -5013,7 +5063,7 @@
       <w:szCs w:val="24"/>
     </w:rPr>
   </w:style>
-  <w:style w:type="paragraph" w:customStyle="1" w:styleId="Index">
+  <w:style w:type="paragraph" w:styleId="Index" w:customStyle="1">
     <w:name w:val="Index"/>
     <w:basedOn w:val="Normal"/>
     <w:pPr>
@@ -5037,14 +5087,14 @@
       <w:lang w:val="x-none"/>
     </w:rPr>
   </w:style>
-  <w:style w:type="paragraph" w:customStyle="1" w:styleId="TableContents">
+  <w:style w:type="paragraph" w:styleId="TableContents" w:customStyle="1">
     <w:name w:val="Table Contents"/>
     <w:basedOn w:val="Normal"/>
     <w:pPr>
       <w:suppressLineNumbers/>
     </w:pPr>
   </w:style>
-  <w:style w:type="paragraph" w:customStyle="1" w:styleId="TableHeading">
+  <w:style w:type="paragraph" w:styleId="TableHeading" w:customStyle="1">
     <w:name w:val="Table Heading"/>
     <w:basedOn w:val="TableContents"/>
     <w:pPr>
@@ -5055,7 +5105,7 @@
       <w:bCs/>
     </w:rPr>
   </w:style>
-  <w:style w:type="character" w:customStyle="1" w:styleId="UnresolvedMention1">
+  <w:style w:type="character" w:styleId="UnresolvedMention1" w:customStyle="1">
     <w:name w:val="Unresolved Mention1"/>
     <w:uiPriority w:val="99"/>
     <w:semiHidden/>
@@ -5094,7 +5144,7 @@
       <w:szCs w:val="18"/>
     </w:rPr>
   </w:style>
-  <w:style w:type="character" w:customStyle="1" w:styleId="BalloonTextChar">
+  <w:style w:type="character" w:styleId="BalloonTextChar" w:customStyle="1">
     <w:name w:val="Balloon Text Char"/>
     <w:basedOn w:val="DefaultParagraphFont"/>
     <w:link w:val="BalloonText"/>
@@ -5102,7 +5152,7 @@
     <w:semiHidden/>
     <w:rsid w:val="00BE2092"/>
     <w:rPr>
-      <w:rFonts w:ascii="Segoe UI" w:eastAsia="Calibri" w:hAnsi="Segoe UI" w:cs="Segoe UI"/>
+      <w:rFonts w:ascii="Segoe UI" w:hAnsi="Segoe UI" w:eastAsia="Calibri" w:cs="Segoe UI"/>
       <w:sz w:val="18"/>
       <w:szCs w:val="18"/>
       <w:lang w:eastAsia="zh-CN"/>
@@ -5115,12 +5165,12 @@
     <w:rsid w:val="003C6774"/>
     <w:tblPr>
       <w:tblBorders>
-        <w:top w:val="single" w:sz="4" w:space="0" w:color="auto"/>
-        <w:left w:val="single" w:sz="4" w:space="0" w:color="auto"/>
-        <w:bottom w:val="single" w:sz="4" w:space="0" w:color="auto"/>
-        <w:right w:val="single" w:sz="4" w:space="0" w:color="auto"/>
-        <w:insideH w:val="single" w:sz="4" w:space="0" w:color="auto"/>
-        <w:insideV w:val="single" w:sz="4" w:space="0" w:color="auto"/>
+        <w:top w:val="single" w:color="auto" w:sz="4" w:space="0"/>
+        <w:left w:val="single" w:color="auto" w:sz="4" w:space="0"/>
+        <w:bottom w:val="single" w:color="auto" w:sz="4" w:space="0"/>
+        <w:right w:val="single" w:color="auto" w:sz="4" w:space="0"/>
+        <w:insideH w:val="single" w:color="auto" w:sz="4" w:space="0"/>
+        <w:insideV w:val="single" w:color="auto" w:sz="4" w:space="0"/>
       </w:tblBorders>
     </w:tblPr>
   </w:style>
@@ -5133,12 +5183,12 @@
       <w:tblStyleRowBandSize w:val="1"/>
       <w:tblStyleColBandSize w:val="1"/>
       <w:tblBorders>
-        <w:top w:val="single" w:sz="4" w:space="0" w:color="BFBFBF" w:themeColor="background1" w:themeShade="BF"/>
-        <w:left w:val="single" w:sz="4" w:space="0" w:color="BFBFBF" w:themeColor="background1" w:themeShade="BF"/>
-        <w:bottom w:val="single" w:sz="4" w:space="0" w:color="BFBFBF" w:themeColor="background1" w:themeShade="BF"/>
-        <w:right w:val="single" w:sz="4" w:space="0" w:color="BFBFBF" w:themeColor="background1" w:themeShade="BF"/>
-        <w:insideH w:val="single" w:sz="4" w:space="0" w:color="BFBFBF" w:themeColor="background1" w:themeShade="BF"/>
-        <w:insideV w:val="single" w:sz="4" w:space="0" w:color="BFBFBF" w:themeColor="background1" w:themeShade="BF"/>
+        <w:top w:val="single" w:color="BFBFBF" w:themeColor="background1" w:themeShade="BF" w:sz="4" w:space="0"/>
+        <w:left w:val="single" w:color="BFBFBF" w:themeColor="background1" w:themeShade="BF" w:sz="4" w:space="0"/>
+        <w:bottom w:val="single" w:color="BFBFBF" w:themeColor="background1" w:themeShade="BF" w:sz="4" w:space="0"/>
+        <w:right w:val="single" w:color="BFBFBF" w:themeColor="background1" w:themeShade="BF" w:sz="4" w:space="0"/>
+        <w:insideH w:val="single" w:color="BFBFBF" w:themeColor="background1" w:themeShade="BF" w:sz="4" w:space="0"/>
+        <w:insideV w:val="single" w:color="BFBFBF" w:themeColor="background1" w:themeShade="BF" w:sz="4" w:space="0"/>
       </w:tblBorders>
     </w:tblPr>
     <w:tblStylePr w:type="firstRow">
@@ -5155,7 +5205,7 @@
       <w:tblPr/>
       <w:tcPr>
         <w:tcBorders>
-          <w:top w:val="double" w:sz="4" w:space="0" w:color="BFBFBF" w:themeColor="background1" w:themeShade="BF"/>
+          <w:top w:val="double" w:color="BFBFBF" w:themeColor="background1" w:themeShade="BF" w:sz="4" w:space="0"/>
         </w:tcBorders>
       </w:tcPr>
     </w:tblStylePr>

</xml_diff>